<commit_message>
Saved PDF for MAG
</commit_message>
<xml_diff>
--- a/mars/docs/dev/mag.docx
+++ b/mars/docs/dev/mag.docx
@@ -300,7 +300,7 @@
         <w:rPr>
           <w:noProof/>
         </w:rPr>
-        <w:instrText xml:space="preserve"> PAGEREF _Toc316025534 \h </w:instrText>
+        <w:instrText xml:space="preserve"> PAGEREF _Toc318197427 \h </w:instrText>
       </w:r>
       <w:r>
         <w:rPr>
@@ -356,7 +356,7 @@
         <w:fldChar w:fldCharType="begin"/>
       </w:r>
       <w:r>
-        <w:instrText xml:space="preserve"> PAGEREF _Toc316025535 \h </w:instrText>
+        <w:instrText xml:space="preserve"> PAGEREF _Toc318197428 \h </w:instrText>
       </w:r>
       <w:r>
         <w:fldChar w:fldCharType="separate"/>
@@ -406,7 +406,7 @@
         <w:fldChar w:fldCharType="begin"/>
       </w:r>
       <w:r>
-        <w:instrText xml:space="preserve"> PAGEREF _Toc316025536 \h </w:instrText>
+        <w:instrText xml:space="preserve"> PAGEREF _Toc318197429 \h </w:instrText>
       </w:r>
       <w:r>
         <w:fldChar w:fldCharType="separate"/>
@@ -448,7 +448,7 @@
         <w:fldChar w:fldCharType="begin"/>
       </w:r>
       <w:r>
-        <w:instrText xml:space="preserve"> PAGEREF _Toc316025537 \h </w:instrText>
+        <w:instrText xml:space="preserve"> PAGEREF _Toc318197430 \h </w:instrText>
       </w:r>
       <w:r>
         <w:fldChar w:fldCharType="separate"/>
@@ -498,7 +498,7 @@
         <w:fldChar w:fldCharType="begin"/>
       </w:r>
       <w:r>
-        <w:instrText xml:space="preserve"> PAGEREF _Toc316025538 \h </w:instrText>
+        <w:instrText xml:space="preserve"> PAGEREF _Toc318197431 \h </w:instrText>
       </w:r>
       <w:r>
         <w:fldChar w:fldCharType="separate"/>
@@ -548,7 +548,7 @@
         <w:fldChar w:fldCharType="begin"/>
       </w:r>
       <w:r>
-        <w:instrText xml:space="preserve"> PAGEREF _Toc316025539 \h </w:instrText>
+        <w:instrText xml:space="preserve"> PAGEREF _Toc318197432 \h </w:instrText>
       </w:r>
       <w:r>
         <w:fldChar w:fldCharType="separate"/>
@@ -598,7 +598,7 @@
         <w:fldChar w:fldCharType="begin"/>
       </w:r>
       <w:r>
-        <w:instrText xml:space="preserve"> PAGEREF _Toc316025540 \h </w:instrText>
+        <w:instrText xml:space="preserve"> PAGEREF _Toc318197433 \h </w:instrText>
       </w:r>
       <w:r>
         <w:fldChar w:fldCharType="separate"/>
@@ -648,7 +648,7 @@
         <w:fldChar w:fldCharType="begin"/>
       </w:r>
       <w:r>
-        <w:instrText xml:space="preserve"> PAGEREF _Toc316025541 \h </w:instrText>
+        <w:instrText xml:space="preserve"> PAGEREF _Toc318197434 \h </w:instrText>
       </w:r>
       <w:r>
         <w:fldChar w:fldCharType="separate"/>
@@ -698,7 +698,7 @@
         <w:fldChar w:fldCharType="begin"/>
       </w:r>
       <w:r>
-        <w:instrText xml:space="preserve"> PAGEREF _Toc316025542 \h </w:instrText>
+        <w:instrText xml:space="preserve"> PAGEREF _Toc318197435 \h </w:instrText>
       </w:r>
       <w:r>
         <w:fldChar w:fldCharType="separate"/>
@@ -761,7 +761,7 @@
         <w:rPr>
           <w:noProof/>
         </w:rPr>
-        <w:instrText xml:space="preserve"> PAGEREF _Toc316025543 \h </w:instrText>
+        <w:instrText xml:space="preserve"> PAGEREF _Toc318197436 \h </w:instrText>
       </w:r>
       <w:r>
         <w:rPr>
@@ -838,7 +838,7 @@
         <w:rPr>
           <w:noProof/>
         </w:rPr>
-        <w:instrText xml:space="preserve"> PAGEREF _Toc316025544 \h </w:instrText>
+        <w:instrText xml:space="preserve"> PAGEREF _Toc318197437 \h </w:instrText>
       </w:r>
       <w:r>
         <w:rPr>
@@ -915,7 +915,7 @@
         <w:rPr>
           <w:noProof/>
         </w:rPr>
-        <w:instrText xml:space="preserve"> PAGEREF _Toc316025545 \h </w:instrText>
+        <w:instrText xml:space="preserve"> PAGEREF _Toc318197438 \h </w:instrText>
       </w:r>
       <w:r>
         <w:rPr>
@@ -979,7 +979,7 @@
         <w:fldChar w:fldCharType="begin"/>
       </w:r>
       <w:r>
-        <w:instrText xml:space="preserve"> PAGEREF _Toc316025546 \h </w:instrText>
+        <w:instrText xml:space="preserve"> PAGEREF _Toc318197439 \h </w:instrText>
       </w:r>
       <w:r>
         <w:fldChar w:fldCharType="separate"/>
@@ -1021,7 +1021,7 @@
         <w:fldChar w:fldCharType="begin"/>
       </w:r>
       <w:r>
-        <w:instrText xml:space="preserve"> PAGEREF _Toc316025547 \h </w:instrText>
+        <w:instrText xml:space="preserve"> PAGEREF _Toc318197440 \h </w:instrText>
       </w:r>
       <w:r>
         <w:fldChar w:fldCharType="separate"/>
@@ -1071,7 +1071,7 @@
         <w:fldChar w:fldCharType="begin"/>
       </w:r>
       <w:r>
-        <w:instrText xml:space="preserve"> PAGEREF _Toc316025548 \h </w:instrText>
+        <w:instrText xml:space="preserve"> PAGEREF _Toc318197441 \h </w:instrText>
       </w:r>
       <w:r>
         <w:fldChar w:fldCharType="separate"/>
@@ -1134,7 +1134,7 @@
         <w:rPr>
           <w:noProof/>
         </w:rPr>
-        <w:instrText xml:space="preserve"> PAGEREF _Toc316025549 \h </w:instrText>
+        <w:instrText xml:space="preserve"> PAGEREF _Toc318197442 \h </w:instrText>
       </w:r>
       <w:r>
         <w:rPr>
@@ -1211,7 +1211,7 @@
         <w:rPr>
           <w:noProof/>
         </w:rPr>
-        <w:instrText xml:space="preserve"> PAGEREF _Toc316025550 \h </w:instrText>
+        <w:instrText xml:space="preserve"> PAGEREF _Toc318197443 \h </w:instrText>
       </w:r>
       <w:r>
         <w:rPr>
@@ -1288,7 +1288,7 @@
         <w:rPr>
           <w:noProof/>
         </w:rPr>
-        <w:instrText xml:space="preserve"> PAGEREF _Toc316025551 \h </w:instrText>
+        <w:instrText xml:space="preserve"> PAGEREF _Toc318197444 \h </w:instrText>
       </w:r>
       <w:r>
         <w:rPr>
@@ -1365,7 +1365,7 @@
         <w:rPr>
           <w:noProof/>
         </w:rPr>
-        <w:instrText xml:space="preserve"> PAGEREF _Toc316025552 \h </w:instrText>
+        <w:instrText xml:space="preserve"> PAGEREF _Toc318197445 \h </w:instrText>
       </w:r>
       <w:r>
         <w:rPr>
@@ -1429,7 +1429,7 @@
         <w:fldChar w:fldCharType="begin"/>
       </w:r>
       <w:r>
-        <w:instrText xml:space="preserve"> PAGEREF _Toc316025553 \h </w:instrText>
+        <w:instrText xml:space="preserve"> PAGEREF _Toc318197446 \h </w:instrText>
       </w:r>
       <w:r>
         <w:fldChar w:fldCharType="separate"/>
@@ -1492,7 +1492,7 @@
         <w:rPr>
           <w:noProof/>
         </w:rPr>
-        <w:instrText xml:space="preserve"> PAGEREF _Toc316025554 \h </w:instrText>
+        <w:instrText xml:space="preserve"> PAGEREF _Toc318197447 \h </w:instrText>
       </w:r>
       <w:r>
         <w:rPr>
@@ -1569,7 +1569,7 @@
         <w:rPr>
           <w:noProof/>
         </w:rPr>
-        <w:instrText xml:space="preserve"> PAGEREF _Toc316025555 \h </w:instrText>
+        <w:instrText xml:space="preserve"> PAGEREF _Toc318197448 \h </w:instrText>
       </w:r>
       <w:r>
         <w:rPr>
@@ -1646,7 +1646,7 @@
         <w:rPr>
           <w:noProof/>
         </w:rPr>
-        <w:instrText xml:space="preserve"> PAGEREF _Toc316025556 \h </w:instrText>
+        <w:instrText xml:space="preserve"> PAGEREF _Toc318197449 \h </w:instrText>
       </w:r>
       <w:r>
         <w:rPr>
@@ -1723,7 +1723,7 @@
         <w:rPr>
           <w:noProof/>
         </w:rPr>
-        <w:instrText xml:space="preserve"> PAGEREF _Toc316025557 \h </w:instrText>
+        <w:instrText xml:space="preserve"> PAGEREF _Toc318197450 \h </w:instrText>
       </w:r>
       <w:r>
         <w:rPr>
@@ -1800,7 +1800,7 @@
         <w:rPr>
           <w:noProof/>
         </w:rPr>
-        <w:instrText xml:space="preserve"> PAGEREF _Toc316025558 \h </w:instrText>
+        <w:instrText xml:space="preserve"> PAGEREF _Toc318197451 \h </w:instrText>
       </w:r>
       <w:r>
         <w:rPr>
@@ -1883,7 +1883,7 @@
         <w:rPr>
           <w:noProof/>
         </w:rPr>
-        <w:instrText xml:space="preserve"> PAGEREF _Toc316025559 \h </w:instrText>
+        <w:instrText xml:space="preserve"> PAGEREF _Toc318197452 \h </w:instrText>
       </w:r>
       <w:r>
         <w:rPr>
@@ -1966,7 +1966,7 @@
         <w:rPr>
           <w:noProof/>
         </w:rPr>
-        <w:instrText xml:space="preserve"> PAGEREF _Toc316025560 \h </w:instrText>
+        <w:instrText xml:space="preserve"> PAGEREF _Toc318197453 \h </w:instrText>
       </w:r>
       <w:r>
         <w:rPr>
@@ -2049,7 +2049,7 @@
         <w:rPr>
           <w:noProof/>
         </w:rPr>
-        <w:instrText xml:space="preserve"> PAGEREF _Toc316025561 \h </w:instrText>
+        <w:instrText xml:space="preserve"> PAGEREF _Toc318197454 \h </w:instrText>
       </w:r>
       <w:r>
         <w:rPr>
@@ -2132,7 +2132,7 @@
         <w:rPr>
           <w:noProof/>
         </w:rPr>
-        <w:instrText xml:space="preserve"> PAGEREF _Toc316025562 \h </w:instrText>
+        <w:instrText xml:space="preserve"> PAGEREF _Toc318197455 \h </w:instrText>
       </w:r>
       <w:r>
         <w:rPr>
@@ -2211,7 +2211,7 @@
         <w:rPr>
           <w:noProof/>
         </w:rPr>
-        <w:instrText xml:space="preserve"> PAGEREF _Toc316025563 \h </w:instrText>
+        <w:instrText xml:space="preserve"> PAGEREF _Toc318197456 \h </w:instrText>
       </w:r>
       <w:r>
         <w:rPr>
@@ -2279,7 +2279,7 @@
         <w:fldChar w:fldCharType="begin"/>
       </w:r>
       <w:r>
-        <w:instrText xml:space="preserve"> PAGEREF _Toc316025564 \h </w:instrText>
+        <w:instrText xml:space="preserve"> PAGEREF _Toc318197457 \h </w:instrText>
       </w:r>
       <w:r>
         <w:fldChar w:fldCharType="separate"/>
@@ -2342,7 +2342,7 @@
         <w:rPr>
           <w:noProof/>
         </w:rPr>
-        <w:instrText xml:space="preserve"> PAGEREF _Toc316025565 \h </w:instrText>
+        <w:instrText xml:space="preserve"> PAGEREF _Toc318197458 \h </w:instrText>
       </w:r>
       <w:r>
         <w:rPr>
@@ -2419,7 +2419,7 @@
         <w:rPr>
           <w:noProof/>
         </w:rPr>
-        <w:instrText xml:space="preserve"> PAGEREF _Toc316025566 \h </w:instrText>
+        <w:instrText xml:space="preserve"> PAGEREF _Toc318197459 \h </w:instrText>
       </w:r>
       <w:r>
         <w:rPr>
@@ -2475,7 +2475,7 @@
         <w:fldChar w:fldCharType="begin"/>
       </w:r>
       <w:r>
-        <w:instrText xml:space="preserve"> PAGEREF _Toc316025567 \h </w:instrText>
+        <w:instrText xml:space="preserve"> PAGEREF _Toc318197460 \h </w:instrText>
       </w:r>
       <w:r>
         <w:fldChar w:fldCharType="separate"/>
@@ -2525,7 +2525,7 @@
         <w:fldChar w:fldCharType="begin"/>
       </w:r>
       <w:r>
-        <w:instrText xml:space="preserve"> PAGEREF _Toc316025568 \h </w:instrText>
+        <w:instrText xml:space="preserve"> PAGEREF _Toc318197461 \h </w:instrText>
       </w:r>
       <w:r>
         <w:fldChar w:fldCharType="separate"/>
@@ -2588,7 +2588,7 @@
         <w:rPr>
           <w:noProof/>
         </w:rPr>
-        <w:instrText xml:space="preserve"> PAGEREF _Toc316025569 \h </w:instrText>
+        <w:instrText xml:space="preserve"> PAGEREF _Toc318197462 \h </w:instrText>
       </w:r>
       <w:r>
         <w:rPr>
@@ -2671,7 +2671,7 @@
         <w:rPr>
           <w:noProof/>
         </w:rPr>
-        <w:instrText xml:space="preserve"> PAGEREF _Toc316025570 \h </w:instrText>
+        <w:instrText xml:space="preserve"> PAGEREF _Toc318197463 \h </w:instrText>
       </w:r>
       <w:r>
         <w:rPr>
@@ -2754,7 +2754,7 @@
         <w:rPr>
           <w:noProof/>
         </w:rPr>
-        <w:instrText xml:space="preserve"> PAGEREF _Toc316025571 \h </w:instrText>
+        <w:instrText xml:space="preserve"> PAGEREF _Toc318197464 \h </w:instrText>
       </w:r>
       <w:r>
         <w:rPr>
@@ -2831,7 +2831,7 @@
         <w:rPr>
           <w:noProof/>
         </w:rPr>
-        <w:instrText xml:space="preserve"> PAGEREF _Toc316025572 \h </w:instrText>
+        <w:instrText xml:space="preserve"> PAGEREF _Toc318197465 \h </w:instrText>
       </w:r>
       <w:r>
         <w:rPr>
@@ -2914,7 +2914,7 @@
         <w:rPr>
           <w:noProof/>
         </w:rPr>
-        <w:instrText xml:space="preserve"> PAGEREF _Toc316025573 \h </w:instrText>
+        <w:instrText xml:space="preserve"> PAGEREF _Toc318197466 \h </w:instrText>
       </w:r>
       <w:r>
         <w:rPr>
@@ -2997,7 +2997,7 @@
         <w:rPr>
           <w:noProof/>
         </w:rPr>
-        <w:instrText xml:space="preserve"> PAGEREF _Toc316025574 \h </w:instrText>
+        <w:instrText xml:space="preserve"> PAGEREF _Toc318197467 \h </w:instrText>
       </w:r>
       <w:r>
         <w:rPr>
@@ -3080,7 +3080,7 @@
         <w:rPr>
           <w:noProof/>
         </w:rPr>
-        <w:instrText xml:space="preserve"> PAGEREF _Toc316025575 \h </w:instrText>
+        <w:instrText xml:space="preserve"> PAGEREF _Toc318197468 \h </w:instrText>
       </w:r>
       <w:r>
         <w:rPr>
@@ -3157,7 +3157,7 @@
         <w:rPr>
           <w:noProof/>
         </w:rPr>
-        <w:instrText xml:space="preserve"> PAGEREF _Toc316025576 \h </w:instrText>
+        <w:instrText xml:space="preserve"> PAGEREF _Toc318197469 \h </w:instrText>
       </w:r>
       <w:r>
         <w:rPr>
@@ -3234,7 +3234,7 @@
         <w:rPr>
           <w:noProof/>
         </w:rPr>
-        <w:instrText xml:space="preserve"> PAGEREF _Toc316025577 \h </w:instrText>
+        <w:instrText xml:space="preserve"> PAGEREF _Toc318197470 \h </w:instrText>
       </w:r>
       <w:r>
         <w:rPr>
@@ -3311,7 +3311,7 @@
         <w:rPr>
           <w:noProof/>
         </w:rPr>
-        <w:instrText xml:space="preserve"> PAGEREF _Toc316025578 \h </w:instrText>
+        <w:instrText xml:space="preserve"> PAGEREF _Toc318197471 \h </w:instrText>
       </w:r>
       <w:r>
         <w:rPr>
@@ -3375,7 +3375,7 @@
         <w:fldChar w:fldCharType="begin"/>
       </w:r>
       <w:r>
-        <w:instrText xml:space="preserve"> PAGEREF _Toc316025579 \h </w:instrText>
+        <w:instrText xml:space="preserve"> PAGEREF _Toc318197472 \h </w:instrText>
       </w:r>
       <w:r>
         <w:fldChar w:fldCharType="separate"/>
@@ -3425,7 +3425,7 @@
         <w:fldChar w:fldCharType="begin"/>
       </w:r>
       <w:r>
-        <w:instrText xml:space="preserve"> PAGEREF _Toc316025580 \h </w:instrText>
+        <w:instrText xml:space="preserve"> PAGEREF _Toc318197473 \h </w:instrText>
       </w:r>
       <w:r>
         <w:fldChar w:fldCharType="separate"/>
@@ -3488,7 +3488,7 @@
         <w:rPr>
           <w:noProof/>
         </w:rPr>
-        <w:instrText xml:space="preserve"> PAGEREF _Toc316025581 \h </w:instrText>
+        <w:instrText xml:space="preserve"> PAGEREF _Toc318197474 \h </w:instrText>
       </w:r>
       <w:r>
         <w:rPr>
@@ -3565,7 +3565,7 @@
         <w:rPr>
           <w:noProof/>
         </w:rPr>
-        <w:instrText xml:space="preserve"> PAGEREF _Toc316025582 \h </w:instrText>
+        <w:instrText xml:space="preserve"> PAGEREF _Toc318197475 \h </w:instrText>
       </w:r>
       <w:r>
         <w:rPr>
@@ -3642,7 +3642,7 @@
         <w:rPr>
           <w:noProof/>
         </w:rPr>
-        <w:instrText xml:space="preserve"> PAGEREF _Toc316025583 \h </w:instrText>
+        <w:instrText xml:space="preserve"> PAGEREF _Toc318197476 \h </w:instrText>
       </w:r>
       <w:r>
         <w:rPr>
@@ -3719,7 +3719,7 @@
         <w:rPr>
           <w:noProof/>
         </w:rPr>
-        <w:instrText xml:space="preserve"> PAGEREF _Toc316025584 \h </w:instrText>
+        <w:instrText xml:space="preserve"> PAGEREF _Toc318197477 \h </w:instrText>
       </w:r>
       <w:r>
         <w:rPr>
@@ -3783,7 +3783,7 @@
         <w:fldChar w:fldCharType="begin"/>
       </w:r>
       <w:r>
-        <w:instrText xml:space="preserve"> PAGEREF _Toc316025585 \h </w:instrText>
+        <w:instrText xml:space="preserve"> PAGEREF _Toc318197478 \h </w:instrText>
       </w:r>
       <w:r>
         <w:fldChar w:fldCharType="separate"/>
@@ -3846,7 +3846,7 @@
         <w:rPr>
           <w:noProof/>
         </w:rPr>
-        <w:instrText xml:space="preserve"> PAGEREF _Toc316025586 \h </w:instrText>
+        <w:instrText xml:space="preserve"> PAGEREF _Toc318197479 \h </w:instrText>
       </w:r>
       <w:r>
         <w:rPr>
@@ -3923,7 +3923,7 @@
         <w:rPr>
           <w:noProof/>
         </w:rPr>
-        <w:instrText xml:space="preserve"> PAGEREF _Toc316025587 \h </w:instrText>
+        <w:instrText xml:space="preserve"> PAGEREF _Toc318197480 \h </w:instrText>
       </w:r>
       <w:r>
         <w:rPr>
@@ -3988,7 +3988,7 @@
         <w:fldChar w:fldCharType="begin"/>
       </w:r>
       <w:r>
-        <w:instrText xml:space="preserve"> PAGEREF _Toc316025588 \h </w:instrText>
+        <w:instrText xml:space="preserve"> PAGEREF _Toc318197481 \h </w:instrText>
       </w:r>
       <w:r>
         <w:fldChar w:fldCharType="separate"/>
@@ -4051,7 +4051,7 @@
         <w:rPr>
           <w:noProof/>
         </w:rPr>
-        <w:instrText xml:space="preserve"> PAGEREF _Toc316025589 \h </w:instrText>
+        <w:instrText xml:space="preserve"> PAGEREF _Toc318197482 \h </w:instrText>
       </w:r>
       <w:r>
         <w:rPr>
@@ -4128,7 +4128,7 @@
         <w:rPr>
           <w:noProof/>
         </w:rPr>
-        <w:instrText xml:space="preserve"> PAGEREF _Toc316025590 \h </w:instrText>
+        <w:instrText xml:space="preserve"> PAGEREF _Toc318197483 \h </w:instrText>
       </w:r>
       <w:r>
         <w:rPr>
@@ -4205,7 +4205,7 @@
         <w:rPr>
           <w:noProof/>
         </w:rPr>
-        <w:instrText xml:space="preserve"> PAGEREF _Toc316025591 \h </w:instrText>
+        <w:instrText xml:space="preserve"> PAGEREF _Toc318197484 \h </w:instrText>
       </w:r>
       <w:r>
         <w:rPr>
@@ -4282,7 +4282,7 @@
         <w:rPr>
           <w:noProof/>
         </w:rPr>
-        <w:instrText xml:space="preserve"> PAGEREF _Toc316025592 \h </w:instrText>
+        <w:instrText xml:space="preserve"> PAGEREF _Toc318197485 \h </w:instrText>
       </w:r>
       <w:r>
         <w:rPr>
@@ -4359,7 +4359,7 @@
         <w:rPr>
           <w:noProof/>
         </w:rPr>
-        <w:instrText xml:space="preserve"> PAGEREF _Toc316025593 \h </w:instrText>
+        <w:instrText xml:space="preserve"> PAGEREF _Toc318197486 \h </w:instrText>
       </w:r>
       <w:r>
         <w:rPr>
@@ -4436,7 +4436,7 @@
         <w:rPr>
           <w:noProof/>
         </w:rPr>
-        <w:instrText xml:space="preserve"> PAGEREF _Toc316025594 \h </w:instrText>
+        <w:instrText xml:space="preserve"> PAGEREF _Toc318197487 \h </w:instrText>
       </w:r>
       <w:r>
         <w:rPr>
@@ -4513,7 +4513,7 @@
         <w:rPr>
           <w:noProof/>
         </w:rPr>
-        <w:instrText xml:space="preserve"> PAGEREF _Toc316025595 \h </w:instrText>
+        <w:instrText xml:space="preserve"> PAGEREF _Toc318197488 \h </w:instrText>
       </w:r>
       <w:r>
         <w:rPr>
@@ -4577,7 +4577,7 @@
         <w:fldChar w:fldCharType="begin"/>
       </w:r>
       <w:r>
-        <w:instrText xml:space="preserve"> PAGEREF _Toc316025596 \h </w:instrText>
+        <w:instrText xml:space="preserve"> PAGEREF _Toc318197489 \h </w:instrText>
       </w:r>
       <w:r>
         <w:fldChar w:fldCharType="separate"/>
@@ -4640,7 +4640,7 @@
         <w:rPr>
           <w:noProof/>
         </w:rPr>
-        <w:instrText xml:space="preserve"> PAGEREF _Toc316025597 \h </w:instrText>
+        <w:instrText xml:space="preserve"> PAGEREF _Toc318197490 \h </w:instrText>
       </w:r>
       <w:r>
         <w:rPr>
@@ -4717,7 +4717,7 @@
         <w:rPr>
           <w:noProof/>
         </w:rPr>
-        <w:instrText xml:space="preserve"> PAGEREF _Toc316025598 \h </w:instrText>
+        <w:instrText xml:space="preserve"> PAGEREF _Toc318197491 \h </w:instrText>
       </w:r>
       <w:r>
         <w:rPr>
@@ -4794,7 +4794,7 @@
         <w:rPr>
           <w:noProof/>
         </w:rPr>
-        <w:instrText xml:space="preserve"> PAGEREF _Toc316025599 \h </w:instrText>
+        <w:instrText xml:space="preserve"> PAGEREF _Toc318197492 \h </w:instrText>
       </w:r>
       <w:r>
         <w:rPr>
@@ -4871,7 +4871,7 @@
         <w:rPr>
           <w:noProof/>
         </w:rPr>
-        <w:instrText xml:space="preserve"> PAGEREF _Toc316025600 \h </w:instrText>
+        <w:instrText xml:space="preserve"> PAGEREF _Toc318197493 \h </w:instrText>
       </w:r>
       <w:r>
         <w:rPr>
@@ -4948,7 +4948,7 @@
         <w:rPr>
           <w:noProof/>
         </w:rPr>
-        <w:instrText xml:space="preserve"> PAGEREF _Toc316025601 \h </w:instrText>
+        <w:instrText xml:space="preserve"> PAGEREF _Toc318197494 \h </w:instrText>
       </w:r>
       <w:r>
         <w:rPr>
@@ -5025,7 +5025,7 @@
         <w:rPr>
           <w:noProof/>
         </w:rPr>
-        <w:instrText xml:space="preserve"> PAGEREF _Toc316025602 \h </w:instrText>
+        <w:instrText xml:space="preserve"> PAGEREF _Toc318197495 \h </w:instrText>
       </w:r>
       <w:r>
         <w:rPr>
@@ -5102,7 +5102,7 @@
         <w:rPr>
           <w:noProof/>
         </w:rPr>
-        <w:instrText xml:space="preserve"> PAGEREF _Toc316025603 \h </w:instrText>
+        <w:instrText xml:space="preserve"> PAGEREF _Toc318197496 \h </w:instrText>
       </w:r>
       <w:r>
         <w:rPr>
@@ -5166,7 +5166,7 @@
         <w:fldChar w:fldCharType="begin"/>
       </w:r>
       <w:r>
-        <w:instrText xml:space="preserve"> PAGEREF _Toc316025604 \h </w:instrText>
+        <w:instrText xml:space="preserve"> PAGEREF _Toc318197497 \h </w:instrText>
       </w:r>
       <w:r>
         <w:fldChar w:fldCharType="separate"/>
@@ -5208,7 +5208,7 @@
         <w:fldChar w:fldCharType="begin"/>
       </w:r>
       <w:r>
-        <w:instrText xml:space="preserve"> PAGEREF _Toc316025605 \h </w:instrText>
+        <w:instrText xml:space="preserve"> PAGEREF _Toc318197498 \h </w:instrText>
       </w:r>
       <w:r>
         <w:fldChar w:fldCharType="separate"/>
@@ -5258,7 +5258,7 @@
         <w:fldChar w:fldCharType="begin"/>
       </w:r>
       <w:r>
-        <w:instrText xml:space="preserve"> PAGEREF _Toc316025606 \h </w:instrText>
+        <w:instrText xml:space="preserve"> PAGEREF _Toc318197499 \h </w:instrText>
       </w:r>
       <w:r>
         <w:fldChar w:fldCharType="separate"/>
@@ -5308,7 +5308,7 @@
         <w:fldChar w:fldCharType="begin"/>
       </w:r>
       <w:r>
-        <w:instrText xml:space="preserve"> PAGEREF _Toc316025607 \h </w:instrText>
+        <w:instrText xml:space="preserve"> PAGEREF _Toc318197500 \h </w:instrText>
       </w:r>
       <w:r>
         <w:fldChar w:fldCharType="separate"/>
@@ -5350,7 +5350,7 @@
         <w:fldChar w:fldCharType="begin"/>
       </w:r>
       <w:r>
-        <w:instrText xml:space="preserve"> PAGEREF _Toc316025608 \h </w:instrText>
+        <w:instrText xml:space="preserve"> PAGEREF _Toc318197501 \h </w:instrText>
       </w:r>
       <w:r>
         <w:fldChar w:fldCharType="separate"/>
@@ -5400,7 +5400,7 @@
         <w:fldChar w:fldCharType="begin"/>
       </w:r>
       <w:r>
-        <w:instrText xml:space="preserve"> PAGEREF _Toc316025609 \h </w:instrText>
+        <w:instrText xml:space="preserve"> PAGEREF _Toc318197502 \h </w:instrText>
       </w:r>
       <w:r>
         <w:fldChar w:fldCharType="separate"/>
@@ -5450,7 +5450,7 @@
         <w:fldChar w:fldCharType="begin"/>
       </w:r>
       <w:r>
-        <w:instrText xml:space="preserve"> PAGEREF _Toc316025610 \h </w:instrText>
+        <w:instrText xml:space="preserve"> PAGEREF _Toc318197503 \h </w:instrText>
       </w:r>
       <w:r>
         <w:fldChar w:fldCharType="separate"/>
@@ -5500,7 +5500,7 @@
         <w:fldChar w:fldCharType="begin"/>
       </w:r>
       <w:r>
-        <w:instrText xml:space="preserve"> PAGEREF _Toc316025611 \h </w:instrText>
+        <w:instrText xml:space="preserve"> PAGEREF _Toc318197504 \h </w:instrText>
       </w:r>
       <w:r>
         <w:fldChar w:fldCharType="separate"/>
@@ -5549,7 +5549,7 @@
         <w:rPr>
           <w:noProof/>
         </w:rPr>
-        <w:instrText xml:space="preserve"> PAGEREF _Toc316025612 \h </w:instrText>
+        <w:instrText xml:space="preserve"> PAGEREF _Toc318197505 \h </w:instrText>
       </w:r>
       <w:r>
         <w:rPr>
@@ -5605,7 +5605,7 @@
         <w:fldChar w:fldCharType="begin"/>
       </w:r>
       <w:r>
-        <w:instrText xml:space="preserve"> PAGEREF _Toc316025613 \h </w:instrText>
+        <w:instrText xml:space="preserve"> PAGEREF _Toc318197506 \h </w:instrText>
       </w:r>
       <w:r>
         <w:fldChar w:fldCharType="separate"/>
@@ -5638,7 +5638,7 @@
           <w:numId w:val="0"/>
         </w:numPr>
       </w:pPr>
-      <w:bookmarkStart w:id="0" w:name="_Toc316025534"/>
+      <w:bookmarkStart w:id="0" w:name="_Toc318197427"/>
       <w:r>
         <w:lastRenderedPageBreak/>
         <w:t>Models</w:t>
@@ -5653,7 +5653,7 @@
           <w:numId w:val="11"/>
         </w:numPr>
       </w:pPr>
-      <w:bookmarkStart w:id="1" w:name="_Toc316025535"/>
+      <w:bookmarkStart w:id="1" w:name="_Toc318197428"/>
       <w:r>
         <w:lastRenderedPageBreak/>
         <w:t>Introduction</w:t>
@@ -5675,7 +5675,7 @@
       <w:pPr>
         <w:pStyle w:val="Heading3"/>
       </w:pPr>
-      <w:bookmarkStart w:id="2" w:name="_Toc316025536"/>
+      <w:bookmarkStart w:id="2" w:name="_Toc318197429"/>
       <w:r>
         <w:t>Other Mars Documents</w:t>
       </w:r>
@@ -5822,7 +5822,7 @@
       <w:pPr>
         <w:pStyle w:val="Heading2"/>
       </w:pPr>
-      <w:bookmarkStart w:id="3" w:name="_Toc316025537"/>
+      <w:bookmarkStart w:id="3" w:name="_Toc318197430"/>
       <w:r>
         <w:lastRenderedPageBreak/>
         <w:t>Mars Concepts</w:t>
@@ -5838,7 +5838,7 @@
       <w:pPr>
         <w:pStyle w:val="Heading3"/>
       </w:pPr>
-      <w:bookmarkStart w:id="4" w:name="_Toc316025538"/>
+      <w:bookmarkStart w:id="4" w:name="_Toc318197431"/>
       <w:r>
         <w:t>The Client Simulation</w:t>
       </w:r>
@@ -5872,7 +5872,7 @@
       <w:pPr>
         <w:pStyle w:val="Heading3"/>
       </w:pPr>
-      <w:bookmarkStart w:id="5" w:name="_Toc316025539"/>
+      <w:bookmarkStart w:id="5" w:name="_Toc318197432"/>
       <w:r>
         <w:t>MAM: Modeling Belief Systems</w:t>
       </w:r>
@@ -5944,7 +5944,7 @@
       <w:pPr>
         <w:pStyle w:val="Heading3"/>
       </w:pPr>
-      <w:bookmarkStart w:id="6" w:name="_Toc316025540"/>
+      <w:bookmarkStart w:id="6" w:name="_Toc318197433"/>
       <w:r>
         <w:t>GRAM: Modeling the Population</w:t>
       </w:r>
@@ -5980,7 +5980,7 @@
       <w:pPr>
         <w:pStyle w:val="Heading3"/>
       </w:pPr>
-      <w:bookmarkStart w:id="7" w:name="_Toc316025541"/>
+      <w:bookmarkStart w:id="7" w:name="_Toc318197434"/>
       <w:r>
         <w:t>The Playbox</w:t>
       </w:r>
@@ -6051,47 +6051,635 @@
         <w:rPr>
           <w:noProof/>
         </w:rPr>
-        <w:drawing>
-          <wp:inline distT="0" distB="0" distL="0" distR="0" wp14:anchorId="359E25B4" wp14:editId="0F1934F3">
-            <wp:extent cx="2306848" cy="1854403"/>
-            <wp:effectExtent l="0" t="0" r="0" b="0"/>
-            <wp:docPr id="1" name="graphics1"/>
-            <wp:cNvGraphicFramePr/>
-            <a:graphic xmlns:a="http://schemas.openxmlformats.org/drawingml/2006/main">
-              <a:graphicData uri="http://schemas.openxmlformats.org/drawingml/2006/picture">
-                <pic:pic xmlns:pic="http://schemas.openxmlformats.org/drawingml/2006/picture">
-                  <pic:nvPicPr>
-                    <pic:cNvPr id="0" name=""/>
-                    <pic:cNvPicPr/>
-                  </pic:nvPicPr>
-                  <pic:blipFill>
-                    <a:blip r:embed="rId11">
-                      <a:lum/>
-                      <a:alphaModFix/>
-                    </a:blip>
-                    <a:srcRect/>
-                    <a:stretch>
-                      <a:fillRect/>
-                    </a:stretch>
-                  </pic:blipFill>
-                  <pic:spPr>
-                    <a:xfrm>
-                      <a:off x="0" y="0"/>
-                      <a:ext cx="2306848" cy="1854403"/>
-                    </a:xfrm>
-                    <a:prstGeom prst="rect">
-                      <a:avLst/>
-                    </a:prstGeom>
-                    <a:ln>
-                      <a:noFill/>
-                      <a:prstDash/>
-                    </a:ln>
-                  </pic:spPr>
-                </pic:pic>
-              </a:graphicData>
-            </a:graphic>
-          </wp:inline>
-        </w:drawing>
+        <mc:AlternateContent>
+          <mc:Choice Requires="wpg">
+            <w:drawing>
+              <wp:inline distT="0" distB="0" distL="0" distR="0" wp14:anchorId="3CAA45DE" wp14:editId="6B47364E">
+                <wp:extent cx="2324130" cy="1856872"/>
+                <wp:effectExtent l="0" t="0" r="38100" b="29210"/>
+                <wp:docPr id="9" name="Group 9"/>
+                <wp:cNvGraphicFramePr/>
+                <a:graphic xmlns:a="http://schemas.openxmlformats.org/drawingml/2006/main">
+                  <a:graphicData uri="http://schemas.microsoft.com/office/word/2010/wordprocessingGroup">
+                    <wpg:wgp>
+                      <wpg:cNvGrpSpPr/>
+                      <wpg:grpSpPr>
+                        <a:xfrm>
+                          <a:off x="0" y="0"/>
+                          <a:ext cx="2324130" cy="1856872"/>
+                          <a:chOff x="0" y="0"/>
+                          <a:chExt cx="2324130" cy="1856872"/>
+                        </a:xfrm>
+                      </wpg:grpSpPr>
+                      <wps:wsp>
+                        <wps:cNvPr id="10" name="Freeform 10"/>
+                        <wps:cNvSpPr/>
+                        <wps:spPr>
+                          <a:xfrm>
+                            <a:off x="0" y="0"/>
+                            <a:ext cx="1937887" cy="1523481"/>
+                          </a:xfrm>
+                          <a:custGeom>
+                            <a:avLst/>
+                            <a:gdLst/>
+                            <a:ahLst/>
+                            <a:cxnLst>
+                              <a:cxn ang="3cd4">
+                                <a:pos x="hc" y="t"/>
+                              </a:cxn>
+                              <a:cxn ang="cd2">
+                                <a:pos x="l" y="vc"/>
+                              </a:cxn>
+                              <a:cxn ang="cd4">
+                                <a:pos x="hc" y="b"/>
+                              </a:cxn>
+                              <a:cxn ang="0">
+                                <a:pos x="r" y="vc"/>
+                              </a:cxn>
+                            </a:cxnLst>
+                            <a:rect l="l" t="t" r="r" b="b"/>
+                            <a:pathLst>
+                              <a:path w="5384" h="4233">
+                                <a:moveTo>
+                                  <a:pt x="992" y="370"/>
+                                </a:moveTo>
+                                <a:lnTo>
+                                  <a:pt x="2183" y="0"/>
+                                </a:lnTo>
+                                <a:lnTo>
+                                  <a:pt x="3664" y="238"/>
+                                </a:lnTo>
+                                <a:lnTo>
+                                  <a:pt x="5040" y="1111"/>
+                                </a:lnTo>
+                                <a:lnTo>
+                                  <a:pt x="5384" y="3029"/>
+                                </a:lnTo>
+                                <a:lnTo>
+                                  <a:pt x="1944" y="4233"/>
+                                </a:lnTo>
+                                <a:lnTo>
+                                  <a:pt x="0" y="2645"/>
+                                </a:lnTo>
+                                <a:lnTo>
+                                  <a:pt x="159" y="926"/>
+                                </a:lnTo>
+                                <a:lnTo>
+                                  <a:pt x="1018" y="370"/>
+                                </a:lnTo>
+                                <a:lnTo>
+                                  <a:pt x="1018" y="357"/>
+                                </a:lnTo>
+                                <a:close/>
+                              </a:path>
+                            </a:pathLst>
+                          </a:custGeom>
+                          <a:solidFill>
+                            <a:srgbClr val="FFFFFF"/>
+                          </a:solidFill>
+                          <a:ln w="0">
+                            <a:solidFill>
+                              <a:srgbClr val="000000"/>
+                            </a:solidFill>
+                            <a:prstDash val="solid"/>
+                          </a:ln>
+                        </wps:spPr>
+                        <wps:txbx>
+                          <w:txbxContent>
+                            <w:p>
+                              <w:pPr>
+                                <w:jc w:val="center"/>
+                              </w:pPr>
+                            </w:p>
+                          </w:txbxContent>
+                        </wps:txbx>
+                        <wps:bodyPr vert="horz" lIns="89976" tIns="44988" rIns="89976" bIns="44988" anchor="ctr" anchorCtr="1" compatLnSpc="0"/>
+                      </wps:wsp>
+                      <wps:wsp>
+                        <wps:cNvPr id="11" name="Freeform 11"/>
+                        <wps:cNvSpPr/>
+                        <wps:spPr>
+                          <a:xfrm>
+                            <a:off x="299923" y="457200"/>
+                            <a:ext cx="642640" cy="747339"/>
+                          </a:xfrm>
+                          <a:custGeom>
+                            <a:avLst/>
+                            <a:gdLst/>
+                            <a:ahLst/>
+                            <a:cxnLst>
+                              <a:cxn ang="3cd4">
+                                <a:pos x="hc" y="t"/>
+                              </a:cxn>
+                              <a:cxn ang="cd2">
+                                <a:pos x="l" y="vc"/>
+                              </a:cxn>
+                              <a:cxn ang="cd4">
+                                <a:pos x="hc" y="b"/>
+                              </a:cxn>
+                              <a:cxn ang="0">
+                                <a:pos x="r" y="vc"/>
+                              </a:cxn>
+                            </a:cxnLst>
+                            <a:rect l="l" t="t" r="r" b="b"/>
+                            <a:pathLst>
+                              <a:path w="1786" h="2077">
+                                <a:moveTo>
+                                  <a:pt x="503" y="119"/>
+                                </a:moveTo>
+                                <a:lnTo>
+                                  <a:pt x="1786" y="0"/>
+                                </a:lnTo>
+                                <a:lnTo>
+                                  <a:pt x="1733" y="1706"/>
+                                </a:lnTo>
+                                <a:lnTo>
+                                  <a:pt x="926" y="2077"/>
+                                </a:lnTo>
+                                <a:lnTo>
+                                  <a:pt x="265" y="1627"/>
+                                </a:lnTo>
+                                <a:lnTo>
+                                  <a:pt x="820" y="926"/>
+                                </a:lnTo>
+                                <a:lnTo>
+                                  <a:pt x="0" y="727"/>
+                                </a:lnTo>
+                                <a:lnTo>
+                                  <a:pt x="543" y="105"/>
+                                </a:lnTo>
+                                <a:lnTo>
+                                  <a:pt x="582" y="105"/>
+                                </a:lnTo>
+                                <a:close/>
+                              </a:path>
+                            </a:pathLst>
+                          </a:custGeom>
+                          <a:solidFill>
+                            <a:srgbClr val="C0C0C0"/>
+                          </a:solidFill>
+                          <a:ln w="0">
+                            <a:solidFill>
+                              <a:srgbClr val="000000"/>
+                            </a:solidFill>
+                            <a:prstDash val="solid"/>
+                          </a:ln>
+                        </wps:spPr>
+                        <wps:txbx>
+                          <w:txbxContent>
+                            <w:p/>
+                          </w:txbxContent>
+                        </wps:txbx>
+                        <wps:bodyPr vert="horz" lIns="89976" tIns="44988" rIns="89976" bIns="44988" anchor="ctr" anchorCtr="1" compatLnSpc="0"/>
+                      </wps:wsp>
+                      <wps:wsp>
+                        <wps:cNvPr id="12" name="Freeform 12"/>
+                        <wps:cNvSpPr/>
+                        <wps:spPr>
+                          <a:xfrm>
+                            <a:off x="923726" y="457200"/>
+                            <a:ext cx="728319" cy="613836"/>
+                          </a:xfrm>
+                          <a:custGeom>
+                            <a:avLst/>
+                            <a:gdLst/>
+                            <a:ahLst/>
+                            <a:cxnLst>
+                              <a:cxn ang="3cd4">
+                                <a:pos x="hc" y="t"/>
+                              </a:cxn>
+                              <a:cxn ang="cd2">
+                                <a:pos x="l" y="vc"/>
+                              </a:cxn>
+                              <a:cxn ang="cd4">
+                                <a:pos x="hc" y="b"/>
+                              </a:cxn>
+                              <a:cxn ang="0">
+                                <a:pos x="r" y="vc"/>
+                              </a:cxn>
+                            </a:cxnLst>
+                            <a:rect l="l" t="t" r="r" b="b"/>
+                            <a:pathLst>
+                              <a:path w="2024" h="1706">
+                                <a:moveTo>
+                                  <a:pt x="1601" y="158"/>
+                                </a:moveTo>
+                                <a:lnTo>
+                                  <a:pt x="1270" y="145"/>
+                                </a:lnTo>
+                                <a:lnTo>
+                                  <a:pt x="53" y="0"/>
+                                </a:lnTo>
+                                <a:lnTo>
+                                  <a:pt x="0" y="1706"/>
+                                </a:lnTo>
+                                <a:lnTo>
+                                  <a:pt x="953" y="1481"/>
+                                </a:lnTo>
+                                <a:lnTo>
+                                  <a:pt x="953" y="1164"/>
+                                </a:lnTo>
+                                <a:lnTo>
+                                  <a:pt x="1786" y="1455"/>
+                                </a:lnTo>
+                                <a:lnTo>
+                                  <a:pt x="2024" y="555"/>
+                                </a:lnTo>
+                                <a:lnTo>
+                                  <a:pt x="1614" y="158"/>
+                                </a:lnTo>
+                                <a:close/>
+                              </a:path>
+                            </a:pathLst>
+                          </a:custGeom>
+                          <a:solidFill>
+                            <a:srgbClr val="C0C0C0"/>
+                          </a:solidFill>
+                          <a:ln w="0">
+                            <a:solidFill>
+                              <a:srgbClr val="000000"/>
+                            </a:solidFill>
+                            <a:prstDash val="solid"/>
+                          </a:ln>
+                        </wps:spPr>
+                        <wps:txbx>
+                          <w:txbxContent>
+                            <w:p/>
+                          </w:txbxContent>
+                        </wps:txbx>
+                        <wps:bodyPr vert="horz" lIns="89976" tIns="44988" rIns="89976" bIns="44988" anchor="ctr" anchorCtr="1" compatLnSpc="0"/>
+                      </wps:wsp>
+                      <wps:wsp>
+                        <wps:cNvPr id="13" name="Freeform 13"/>
+                        <wps:cNvSpPr/>
+                        <wps:spPr>
+                          <a:xfrm>
+                            <a:off x="780806" y="633222"/>
+                            <a:ext cx="357164" cy="309250"/>
+                          </a:xfrm>
+                          <a:custGeom>
+                            <a:avLst/>
+                            <a:gdLst/>
+                            <a:ahLst/>
+                            <a:cxnLst>
+                              <a:cxn ang="3cd4">
+                                <a:pos x="hc" y="t"/>
+                              </a:cxn>
+                              <a:cxn ang="cd2">
+                                <a:pos x="l" y="vc"/>
+                              </a:cxn>
+                              <a:cxn ang="cd4">
+                                <a:pos x="hc" y="b"/>
+                              </a:cxn>
+                              <a:cxn ang="0">
+                                <a:pos x="r" y="vc"/>
+                              </a:cxn>
+                            </a:cxnLst>
+                            <a:rect l="l" t="t" r="r" b="b"/>
+                            <a:pathLst>
+                              <a:path w="993" h="860">
+                                <a:moveTo>
+                                  <a:pt x="40" y="238"/>
+                                </a:moveTo>
+                                <a:lnTo>
+                                  <a:pt x="860" y="0"/>
+                                </a:lnTo>
+                                <a:lnTo>
+                                  <a:pt x="993" y="622"/>
+                                </a:lnTo>
+                                <a:lnTo>
+                                  <a:pt x="0" y="847"/>
+                                </a:lnTo>
+                                <a:lnTo>
+                                  <a:pt x="0" y="860"/>
+                                </a:lnTo>
+                                <a:close/>
+                              </a:path>
+                            </a:pathLst>
+                          </a:custGeom>
+                          <a:solidFill>
+                            <a:srgbClr val="808080"/>
+                          </a:solidFill>
+                          <a:ln w="0">
+                            <a:solidFill>
+                              <a:srgbClr val="000000"/>
+                            </a:solidFill>
+                            <a:prstDash val="solid"/>
+                          </a:ln>
+                        </wps:spPr>
+                        <wps:txbx>
+                          <w:txbxContent>
+                            <w:p/>
+                          </w:txbxContent>
+                        </wps:txbx>
+                        <wps:bodyPr vert="horz" lIns="89976" tIns="44988" rIns="89976" bIns="44988" anchor="ctr" anchorCtr="1" compatLnSpc="0"/>
+                      </wps:wsp>
+                      <wps:wsp>
+                        <wps:cNvPr id="14" name="Straight Connector 14"/>
+                        <wps:cNvCnPr/>
+                        <wps:spPr>
+                          <a:xfrm flipH="1">
+                            <a:off x="642914" y="1523481"/>
+                            <a:ext cx="56967" cy="333391"/>
+                          </a:xfrm>
+                          <a:prstGeom prst="line">
+                            <a:avLst/>
+                          </a:prstGeom>
+                          <a:noFill/>
+                          <a:ln w="0">
+                            <a:solidFill>
+                              <a:srgbClr val="000000"/>
+                            </a:solidFill>
+                            <a:prstDash val="solid"/>
+                          </a:ln>
+                        </wps:spPr>
+                        <wps:bodyPr/>
+                      </wps:wsp>
+                      <wps:wsp>
+                        <wps:cNvPr id="15" name="Straight Connector 15"/>
+                        <wps:cNvCnPr/>
+                        <wps:spPr>
+                          <a:xfrm>
+                            <a:off x="1938253" y="1090422"/>
+                            <a:ext cx="385877" cy="285841"/>
+                          </a:xfrm>
+                          <a:prstGeom prst="line">
+                            <a:avLst/>
+                          </a:prstGeom>
+                          <a:noFill/>
+                          <a:ln w="0">
+                            <a:solidFill>
+                              <a:srgbClr val="000000"/>
+                            </a:solidFill>
+                            <a:prstDash val="solid"/>
+                          </a:ln>
+                        </wps:spPr>
+                        <wps:bodyPr/>
+                      </wps:wsp>
+                      <wps:wsp>
+                        <wps:cNvPr id="16" name="Text Box 16"/>
+                        <wps:cNvSpPr txBox="1"/>
+                        <wps:spPr>
+                          <a:xfrm>
+                            <a:off x="819940" y="638892"/>
+                            <a:ext cx="315207" cy="265236"/>
+                          </a:xfrm>
+                          <a:prstGeom prst="rect">
+                            <a:avLst/>
+                          </a:prstGeom>
+                          <a:noFill/>
+                          <a:ln>
+                            <a:noFill/>
+                          </a:ln>
+                        </wps:spPr>
+                        <wps:txbx>
+                          <w:txbxContent>
+                            <w:p>
+                              <w:r>
+                                <w:t>A</w:t>
+                              </w:r>
+                            </w:p>
+                          </w:txbxContent>
+                        </wps:txbx>
+                        <wps:bodyPr vert="horz" lIns="89976" tIns="44988" rIns="89976" bIns="44988" anchorCtr="0" compatLnSpc="0">
+                          <a:spAutoFit/>
+                        </wps:bodyPr>
+                      </wps:wsp>
+                      <wps:wsp>
+                        <wps:cNvPr id="17" name="Text Box 17"/>
+                        <wps:cNvSpPr txBox="1"/>
+                        <wps:spPr>
+                          <a:xfrm>
+                            <a:off x="504734" y="783986"/>
+                            <a:ext cx="315207" cy="265236"/>
+                          </a:xfrm>
+                          <a:prstGeom prst="rect">
+                            <a:avLst/>
+                          </a:prstGeom>
+                          <a:noFill/>
+                          <a:ln>
+                            <a:noFill/>
+                          </a:ln>
+                        </wps:spPr>
+                        <wps:txbx>
+                          <w:txbxContent>
+                            <w:p>
+                              <w:r>
+                                <w:t>B</w:t>
+                              </w:r>
+                            </w:p>
+                          </w:txbxContent>
+                        </wps:txbx>
+                        <wps:bodyPr vert="horz" lIns="89976" tIns="44988" rIns="89976" bIns="44988" anchorCtr="0" compatLnSpc="0">
+                          <a:spAutoFit/>
+                        </wps:bodyPr>
+                      </wps:wsp>
+                      <wps:wsp>
+                        <wps:cNvPr id="18" name="Text Box 18"/>
+                        <wps:cNvSpPr txBox="1"/>
+                        <wps:spPr>
+                          <a:xfrm>
+                            <a:off x="1238339" y="504676"/>
+                            <a:ext cx="324732" cy="265236"/>
+                          </a:xfrm>
+                          <a:prstGeom prst="rect">
+                            <a:avLst/>
+                          </a:prstGeom>
+                          <a:noFill/>
+                          <a:ln>
+                            <a:noFill/>
+                          </a:ln>
+                        </wps:spPr>
+                        <wps:txbx>
+                          <w:txbxContent>
+                            <w:p>
+                              <w:r>
+                                <w:t>C</w:t>
+                              </w:r>
+                            </w:p>
+                          </w:txbxContent>
+                        </wps:txbx>
+                        <wps:bodyPr vert="horz" lIns="89976" tIns="44988" rIns="89976" bIns="44988" anchorCtr="0" compatLnSpc="0">
+                          <a:spAutoFit/>
+                        </wps:bodyPr>
+                      </wps:wsp>
+                      <wps:wsp>
+                        <wps:cNvPr id="19" name="Text Box 19"/>
+                        <wps:cNvSpPr txBox="1"/>
+                        <wps:spPr>
+                          <a:xfrm>
+                            <a:off x="714219" y="0"/>
+                            <a:ext cx="324732" cy="265236"/>
+                          </a:xfrm>
+                          <a:prstGeom prst="rect">
+                            <a:avLst/>
+                          </a:prstGeom>
+                          <a:noFill/>
+                          <a:ln>
+                            <a:noFill/>
+                          </a:ln>
+                        </wps:spPr>
+                        <wps:txbx>
+                          <w:txbxContent>
+                            <w:p>
+                              <w:r>
+                                <w:t>D</w:t>
+                              </w:r>
+                            </w:p>
+                          </w:txbxContent>
+                        </wps:txbx>
+                        <wps:bodyPr vert="horz" lIns="89976" tIns="44988" rIns="89976" bIns="44988" anchorCtr="0" compatLnSpc="0">
+                          <a:spAutoFit/>
+                        </wps:bodyPr>
+                      </wps:wsp>
+                      <wps:wsp>
+                        <wps:cNvPr id="20" name="Text Box 20"/>
+                        <wps:cNvSpPr txBox="1"/>
+                        <wps:spPr>
+                          <a:xfrm>
+                            <a:off x="1466933" y="1285738"/>
+                            <a:ext cx="315207" cy="265236"/>
+                          </a:xfrm>
+                          <a:prstGeom prst="rect">
+                            <a:avLst/>
+                          </a:prstGeom>
+                          <a:noFill/>
+                          <a:ln>
+                            <a:noFill/>
+                          </a:ln>
+                        </wps:spPr>
+                        <wps:txbx>
+                          <w:txbxContent>
+                            <w:p>
+                              <w:r>
+                                <w:t>E</w:t>
+                              </w:r>
+                            </w:p>
+                          </w:txbxContent>
+                        </wps:txbx>
+                        <wps:bodyPr vert="horz" lIns="89976" tIns="44988" rIns="89976" bIns="44988" anchorCtr="0" compatLnSpc="0">
+                          <a:spAutoFit/>
+                        </wps:bodyPr>
+                      </wps:wsp>
+                    </wpg:wgp>
+                  </a:graphicData>
+                </a:graphic>
+              </wp:inline>
+            </w:drawing>
+          </mc:Choice>
+          <mc:Fallback>
+            <w:pict>
+              <v:group id="Group 9" o:spid="_x0000_s1026" style="width:183pt;height:146.2pt;mso-position-horizontal-relative:char;mso-position-vertical-relative:line" coordsize="23241,18568" o:gfxdata="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">
+                <v:shape id="Freeform 10" o:spid="_x0000_s1027" style="position:absolute;width:19378;height:15234;visibility:visible;mso-wrap-style:square;v-text-anchor:middle-center" coordsize="5384,4233" o:spt="100" o:gfxdata="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" adj="-11796480,,5400" path="m992,370l2183,,3664,238r1376,873l5384,3029,1944,4233,,2645,159,926,1018,370r,-13l992,370xe" strokeweight="0">
+                  <v:stroke joinstyle="miter"/>
+                  <v:formulas/>
+                  <v:path arrowok="t" o:connecttype="custom" o:connectlocs="968944,0;0,761741;968944,1523481;1937887,761741" o:connectangles="270,180,90,0" textboxrect="0,0,5384,4233"/>
+                  <v:textbox inset="2.49933mm,1.2497mm,2.49933mm,1.2497mm">
+                    <w:txbxContent>
+                      <w:p>
+                        <w:pPr>
+                          <w:jc w:val="center"/>
+                        </w:pPr>
+                      </w:p>
+                    </w:txbxContent>
+                  </v:textbox>
+                </v:shape>
+                <v:shape id="Freeform 11" o:spid="_x0000_s1028" style="position:absolute;left:2999;top:4572;width:6426;height:7473;visibility:visible;mso-wrap-style:square;v-text-anchor:middle-center" coordsize="1786,2077" o:spt="100" o:gfxdata="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" adj="-11796480,,5400" path="m503,119l1786,r-53,1706l926,2077,265,1627,820,926,,727,543,105r39,l503,119xe" fillcolor="silver" strokeweight="0">
+                  <v:stroke joinstyle="miter"/>
+                  <v:formulas/>
+                  <v:path arrowok="t" o:connecttype="custom" o:connectlocs="321320,0;0,373670;321320,747339;642640,373670" o:connectangles="270,180,90,0" textboxrect="0,0,1786,2077"/>
+                  <v:textbox inset="2.49933mm,1.2497mm,2.49933mm,1.2497mm">
+                    <w:txbxContent>
+                      <w:p/>
+                    </w:txbxContent>
+                  </v:textbox>
+                </v:shape>
+                <v:shape id="Freeform 12" o:spid="_x0000_s1029" style="position:absolute;left:9237;top:4572;width:7283;height:6138;visibility:visible;mso-wrap-style:square;v-text-anchor:middle-center" coordsize="2024,1706" o:spt="100" o:gfxdata="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" adj="-11796480,,5400" path="m1601,158l1270,145,53,,,1706,953,1481r,-317l1786,1455,2024,555,1614,158r-13,xe" fillcolor="silver" strokeweight="0">
+                  <v:stroke joinstyle="miter"/>
+                  <v:formulas/>
+                  <v:path arrowok="t" o:connecttype="custom" o:connectlocs="364160,0;0,306918;364160,613836;728319,306918" o:connectangles="270,180,90,0" textboxrect="0,0,2024,1706"/>
+                  <v:textbox inset="2.49933mm,1.2497mm,2.49933mm,1.2497mm">
+                    <w:txbxContent>
+                      <w:p/>
+                    </w:txbxContent>
+                  </v:textbox>
+                </v:shape>
+                <v:shape id="Freeform 13" o:spid="_x0000_s1030" style="position:absolute;left:7808;top:6332;width:3571;height:3092;visibility:visible;mso-wrap-style:square;v-text-anchor:middle-center" coordsize="993,860" o:spt="100" o:gfxdata="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" adj="-11796480,,5400" path="m40,238l860,,993,622,,847r,13l40,238xe" fillcolor="gray" strokeweight="0">
+                  <v:stroke joinstyle="miter"/>
+                  <v:formulas/>
+                  <v:path arrowok="t" o:connecttype="custom" o:connectlocs="178582,0;0,154625;178582,309250;357164,154625" o:connectangles="270,180,90,0" textboxrect="0,0,993,860"/>
+                  <v:textbox inset="2.49933mm,1.2497mm,2.49933mm,1.2497mm">
+                    <w:txbxContent>
+                      <w:p/>
+                    </w:txbxContent>
+                  </v:textbox>
+                </v:shape>
+                <v:line id="Straight Connector 14" o:spid="_x0000_s1031" style="position:absolute;flip:x;visibility:visible;mso-wrap-style:square" from="6429,15234" to="6998,18568" o:connectortype="straight" o:gfxdata="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" strokeweight="0"/>
+                <v:line id="Straight Connector 15" o:spid="_x0000_s1032" style="position:absolute;visibility:visible;mso-wrap-style:square" from="19382,10904" to="23241,13762" o:connectortype="straight" o:gfxdata="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" strokeweight="0"/>
+                <v:shapetype id="_x0000_t202" coordsize="21600,21600" o:spt="202" path="m,l,21600r21600,l21600,xe">
+                  <v:stroke joinstyle="miter"/>
+                  <v:path gradientshapeok="t" o:connecttype="rect"/>
+                </v:shapetype>
+                <v:shape id="Text Box 16" o:spid="_x0000_s1033" type="#_x0000_t202" style="position:absolute;left:8199;top:6388;width:3152;height:2653;visibility:visible;mso-wrap-style:square;v-text-anchor:top" o:gfxdata="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" filled="f" stroked="f">
+                  <v:textbox style="mso-fit-shape-to-text:t" inset="2.49933mm,1.2497mm,2.49933mm,1.2497mm">
+                    <w:txbxContent>
+                      <w:p>
+                        <w:r>
+                          <w:t>A</w:t>
+                        </w:r>
+                      </w:p>
+                    </w:txbxContent>
+                  </v:textbox>
+                </v:shape>
+                <v:shape id="Text Box 17" o:spid="_x0000_s1034" type="#_x0000_t202" style="position:absolute;left:5047;top:7839;width:3152;height:2653;visibility:visible;mso-wrap-style:square;v-text-anchor:top" o:gfxdata="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" filled="f" stroked="f">
+                  <v:textbox style="mso-fit-shape-to-text:t" inset="2.49933mm,1.2497mm,2.49933mm,1.2497mm">
+                    <w:txbxContent>
+                      <w:p>
+                        <w:r>
+                          <w:t>B</w:t>
+                        </w:r>
+                      </w:p>
+                    </w:txbxContent>
+                  </v:textbox>
+                </v:shape>
+                <v:shape id="Text Box 18" o:spid="_x0000_s1035" type="#_x0000_t202" style="position:absolute;left:12383;top:5046;width:3247;height:2653;visibility:visible;mso-wrap-style:square;v-text-anchor:top" o:gfxdata="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" filled="f" stroked="f">
+                  <v:textbox style="mso-fit-shape-to-text:t" inset="2.49933mm,1.2497mm,2.49933mm,1.2497mm">
+                    <w:txbxContent>
+                      <w:p>
+                        <w:r>
+                          <w:t>C</w:t>
+                        </w:r>
+                      </w:p>
+                    </w:txbxContent>
+                  </v:textbox>
+                </v:shape>
+                <v:shape id="Text Box 19" o:spid="_x0000_s1036" type="#_x0000_t202" style="position:absolute;left:7142;width:3247;height:2652;visibility:visible;mso-wrap-style:square;v-text-anchor:top" o:gfxdata="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" filled="f" stroked="f">
+                  <v:textbox style="mso-fit-shape-to-text:t" inset="2.49933mm,1.2497mm,2.49933mm,1.2497mm">
+                    <w:txbxContent>
+                      <w:p>
+                        <w:r>
+                          <w:t>D</w:t>
+                        </w:r>
+                      </w:p>
+                    </w:txbxContent>
+                  </v:textbox>
+                </v:shape>
+                <v:shape id="Text Box 20" o:spid="_x0000_s1037" type="#_x0000_t202" style="position:absolute;left:14669;top:12857;width:3152;height:2652;visibility:visible;mso-wrap-style:square;v-text-anchor:top" o:gfxdata="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" filled="f" stroked="f">
+                  <v:textbox style="mso-fit-shape-to-text:t" inset="2.49933mm,1.2497mm,2.49933mm,1.2497mm">
+                    <w:txbxContent>
+                      <w:p>
+                        <w:r>
+                          <w:t>E</w:t>
+                        </w:r>
+                      </w:p>
+                    </w:txbxContent>
+                  </v:textbox>
+                </v:shape>
+                <w10:anchorlock/>
+              </v:group>
+            </w:pict>
+          </mc:Fallback>
+        </mc:AlternateContent>
       </w:r>
     </w:p>
     <w:p/>
@@ -6235,7 +6823,7 @@
       <w:pPr>
         <w:pStyle w:val="Heading3"/>
       </w:pPr>
-      <w:bookmarkStart w:id="8" w:name="_Toc316025542"/>
+      <w:bookmarkStart w:id="8" w:name="_Toc318197435"/>
       <w:r>
         <w:t>Groups</w:t>
       </w:r>
@@ -6271,7 +6859,7 @@
       <w:pPr>
         <w:pStyle w:val="Heading4"/>
       </w:pPr>
-      <w:bookmarkStart w:id="9" w:name="_Toc316025543"/>
+      <w:bookmarkStart w:id="9" w:name="_Toc318197436"/>
       <w:r>
         <w:t>Civilian Groups</w:t>
       </w:r>
@@ -6307,7 +6895,7 @@
       <w:pPr>
         <w:pStyle w:val="Heading4"/>
       </w:pPr>
-      <w:bookmarkStart w:id="10" w:name="_Toc316025544"/>
+      <w:bookmarkStart w:id="10" w:name="_Toc318197437"/>
       <w:r>
         <w:lastRenderedPageBreak/>
         <w:t>Force Groups</w:t>
@@ -6338,7 +6926,7 @@
       <w:pPr>
         <w:pStyle w:val="Heading4"/>
       </w:pPr>
-      <w:bookmarkStart w:id="11" w:name="_Toc316025545"/>
+      <w:bookmarkStart w:id="11" w:name="_Toc318197438"/>
       <w:r>
         <w:t>Organization Groups</w:t>
       </w:r>
@@ -6381,7 +6969,7 @@
       <w:pPr>
         <w:pStyle w:val="Heading3"/>
       </w:pPr>
-      <w:bookmarkStart w:id="12" w:name="_Toc316025546"/>
+      <w:bookmarkStart w:id="12" w:name="_Toc318197439"/>
       <w:r>
         <w:t>Simulated Time</w:t>
       </w:r>
@@ -6442,9 +7030,9 @@
       <w:pPr>
         <w:pStyle w:val="Heading2"/>
       </w:pPr>
-      <w:bookmarkStart w:id="13" w:name="_Toc316025547"/>
-      <w:bookmarkStart w:id="14" w:name="_Ref316025614"/>
-      <w:bookmarkStart w:id="15" w:name="_Ref316025957"/>
+      <w:bookmarkStart w:id="13" w:name="_Ref316025614"/>
+      <w:bookmarkStart w:id="14" w:name="_Ref316025957"/>
+      <w:bookmarkStart w:id="15" w:name="_Toc318197440"/>
       <w:r>
         <w:lastRenderedPageBreak/>
         <w:t>Mars Affinity Model</w:t>
@@ -6649,15 +7237,7 @@
         </m:r>
       </m:oMath>
       <w:r>
-        <w:t>.  Because relationships are pair-wise, a large scenario can have thousands or t</w:t>
-      </w:r>
-      <w:proofErr w:type="spellStart"/>
-      <w:r>
-        <w:t>ens</w:t>
-      </w:r>
-      <w:proofErr w:type="spellEnd"/>
-      <w:r>
-        <w:t xml:space="preserve"> of thousands of them.  The analyst can enter all of these values, but this is slow, tedious, and error-prone, even presuming that the analyst can determine what all of the relationships should be.</w:t>
+        <w:t>.  Because relationships are pair-wise, a large scenario can have thousands or tens of thousands of them.  The analyst can enter all of these values, but this is slow, tedious, and error-prone, even presuming that the analyst can determine what all of the relationships should be.</w:t>
       </w:r>
     </w:p>
     <w:p/>
@@ -6810,7 +7390,15 @@
         </m:r>
       </m:oMath>
       <w:r>
-        <w:t>.  The relationship used by a client simulation might then be exactly equal to this affinity, or might be a function of it.</w:t>
+        <w:t>.  The relationship used by a client simulation might then be exactly equal to this affinity, or m</w:t>
+      </w:r>
+      <w:proofErr w:type="spellStart"/>
+      <w:r>
+        <w:t>ight</w:t>
+      </w:r>
+      <w:proofErr w:type="spellEnd"/>
+      <w:r>
+        <w:t xml:space="preserve"> be a function of it.</w:t>
       </w:r>
     </w:p>
     <w:p>
@@ -6829,7 +7417,7 @@
         <w:pStyle w:val="Heading3"/>
       </w:pPr>
       <w:bookmarkStart w:id="16" w:name="_Ref315761613"/>
-      <w:bookmarkStart w:id="17" w:name="_Toc316025548"/>
+      <w:bookmarkStart w:id="17" w:name="_Toc318197441"/>
       <w:r>
         <w:t>Belief Systems Defined</w:t>
       </w:r>
@@ -6845,7 +7433,7 @@
       <w:pPr>
         <w:pStyle w:val="Heading4"/>
       </w:pPr>
-      <w:bookmarkStart w:id="18" w:name="_Toc316025549"/>
+      <w:bookmarkStart w:id="18" w:name="_Toc318197442"/>
       <w:r>
         <w:t>Topics</w:t>
       </w:r>
@@ -6914,17 +7502,19 @@
       <w:r>
         <w:t xml:space="preserve"> can have opinions that can be meaningfully compared.</w:t>
       </w:r>
+      <w:bookmarkStart w:id="19" w:name="_GoBack"/>
+      <w:bookmarkEnd w:id="19"/>
     </w:p>
     <w:p>
       <w:pPr>
         <w:pStyle w:val="Heading4"/>
       </w:pPr>
-      <w:bookmarkStart w:id="19" w:name="_Toc316025550"/>
+      <w:bookmarkStart w:id="20" w:name="_Toc318197443"/>
       <w:r>
         <w:lastRenderedPageBreak/>
         <w:t>Positions</w:t>
       </w:r>
-      <w:bookmarkEnd w:id="19"/>
+      <w:bookmarkEnd w:id="20"/>
     </w:p>
     <w:p>
       <w:r>
@@ -7242,7 +7832,15 @@
         </m:sSub>
       </m:oMath>
       <w:r>
-        <w:t xml:space="preserve"> as the position of the group as an aggregate, without making any assumptions as to how homogenous or heterogeneous the positions of the members of the group are, or whether any particular individual’s position matches that of the group as a whole.  </w:t>
+        <w:t xml:space="preserve"> as the position of the group as an aggregate, without making any assumptions as to how homogenous or heterogeneous the positions of the members of the group are, or whether any particular individual’s pos</w:t>
+      </w:r>
+      <w:proofErr w:type="spellStart"/>
+      <w:r>
+        <w:t>ition</w:t>
+      </w:r>
+      <w:proofErr w:type="spellEnd"/>
+      <w:r>
+        <w:t xml:space="preserve"> matches that of the group as a whole.  </w:t>
       </w:r>
     </w:p>
     <w:p/>
@@ -7968,11 +8566,11 @@
       <w:pPr>
         <w:pStyle w:val="Heading4"/>
       </w:pPr>
-      <w:bookmarkStart w:id="20" w:name="_Toc316025551"/>
+      <w:bookmarkStart w:id="21" w:name="_Toc318197444"/>
       <w:r>
         <w:t>Emphasis</w:t>
       </w:r>
-      <w:bookmarkEnd w:id="20"/>
+      <w:bookmarkEnd w:id="21"/>
     </w:p>
     <w:p>
       <w:r>
@@ -8285,15 +8883,7 @@
         </m:sSub>
       </m:oMath>
       <w:r>
-        <w:t xml:space="preserve"> affect the computed affinities before finding a formula with reasonable behavior; and in the process of explaining the model to others we found that “tolerance” is a loaded word and did not convey the meaning we intended.  The current term was cho</w:t>
-      </w:r>
-      <w:proofErr w:type="spellStart"/>
-      <w:r>
-        <w:t>sen</w:t>
-      </w:r>
-      <w:proofErr w:type="spellEnd"/>
-      <w:r>
-        <w:t xml:space="preserve"> to be both neutral and descriptive of the parameter’s role in the computation.</w:t>
+        <w:t xml:space="preserve"> affect the computed affinities before finding a formula with reasonable behavior; and in the process of explaining the model to others we found that “tolerance” is a loaded word and did not convey the meaning we intended.  The current term was chosen to be both neutral and descriptive of the parameter’s role in the computation.</w:t>
       </w:r>
     </w:p>
     <w:p/>
@@ -8925,11 +9515,11 @@
       <w:pPr>
         <w:pStyle w:val="Heading4"/>
       </w:pPr>
-      <w:bookmarkStart w:id="21" w:name="_Toc316025552"/>
+      <w:bookmarkStart w:id="22" w:name="_Toc318197445"/>
       <w:r>
         <w:t>Belief Systems</w:t>
       </w:r>
-      <w:bookmarkEnd w:id="21"/>
+      <w:bookmarkEnd w:id="22"/>
     </w:p>
     <w:p>
       <w:r>
@@ -9022,7 +9612,7 @@
       <w:pPr>
         <w:pStyle w:val="Heading3"/>
       </w:pPr>
-      <w:bookmarkStart w:id="22" w:name="_Toc316025553"/>
+      <w:bookmarkStart w:id="23" w:name="_Toc318197446"/>
       <w:r>
         <w:lastRenderedPageBreak/>
         <w:t>Modeling</w:t>
@@ -9030,17 +9620,17 @@
       <w:r>
         <w:t xml:space="preserve"> Affinity</w:t>
       </w:r>
-      <w:bookmarkEnd w:id="22"/>
+      <w:bookmarkEnd w:id="23"/>
     </w:p>
     <w:p>
       <w:pPr>
         <w:pStyle w:val="Heading4"/>
       </w:pPr>
-      <w:bookmarkStart w:id="23" w:name="_Toc316025554"/>
+      <w:bookmarkStart w:id="24" w:name="_Toc318197447"/>
       <w:r>
         <w:t>Desired Properties</w:t>
       </w:r>
-      <w:bookmarkEnd w:id="23"/>
+      <w:bookmarkEnd w:id="24"/>
     </w:p>
     <w:p>
       <w:r>
@@ -9671,13 +10261,13 @@
       <w:pPr>
         <w:pStyle w:val="Heading4"/>
       </w:pPr>
-      <w:bookmarkStart w:id="24" w:name="_Ref316025306"/>
-      <w:bookmarkStart w:id="25" w:name="_Toc316025555"/>
+      <w:bookmarkStart w:id="25" w:name="_Ref316025306"/>
+      <w:bookmarkStart w:id="26" w:name="_Toc318197448"/>
       <w:r>
         <w:t>Definitions</w:t>
       </w:r>
-      <w:bookmarkEnd w:id="24"/>
       <w:bookmarkEnd w:id="25"/>
+      <w:bookmarkEnd w:id="26"/>
     </w:p>
     <w:p>
       <w:r>
@@ -10520,7 +11110,13 @@
               <w:rPr>
                 <w:rFonts w:ascii="Cambria Math" w:hAnsi="Cambria Math"/>
               </w:rPr>
-              <m:t>fgi</m:t>
+              <m:t>f</m:t>
+            </m:r>
+            <m:r>
+              <w:rPr>
+                <w:rFonts w:ascii="Cambria Math" w:hAnsi="Cambria Math"/>
+              </w:rPr>
+              <m:t>gi</m:t>
             </m:r>
           </m:sub>
         </m:sSub>
@@ -10752,13 +11348,7 @@
               <w:rPr>
                 <w:rFonts w:ascii="Cambria Math" w:hAnsi="Cambria Math"/>
               </w:rPr>
-              <m:t>g</m:t>
-            </m:r>
-            <m:r>
-              <w:rPr>
-                <w:rFonts w:ascii="Cambria Math" w:hAnsi="Cambria Math"/>
-              </w:rPr>
-              <m:t>i</m:t>
+              <m:t>gi</m:t>
             </m:r>
           </m:sub>
         </m:sSub>
@@ -11420,15 +12010,7 @@
         </m:sSub>
       </m:oMath>
       <w:r>
-        <w:t xml:space="preserve"> is 1.0 (a perfect emphasis on agreem</w:t>
-      </w:r>
-      <w:proofErr w:type="spellStart"/>
-      <w:r>
-        <w:t>ent</w:t>
-      </w:r>
-      <w:proofErr w:type="spellEnd"/>
-      <w:r>
-        <w:t xml:space="preserve">) then </w:t>
+        <w:t xml:space="preserve"> is 1.0 (a perfect emphasis on agreement) then </w:t>
       </w:r>
       <m:oMath>
         <m:sSub>
@@ -11608,11 +12190,11 @@
       <w:pPr>
         <w:pStyle w:val="Heading4"/>
       </w:pPr>
-      <w:bookmarkStart w:id="26" w:name="_Toc316025556"/>
+      <w:bookmarkStart w:id="27" w:name="_Toc318197449"/>
       <w:r>
         <w:t>The Basic Model</w:t>
       </w:r>
-      <w:bookmarkEnd w:id="26"/>
+      <w:bookmarkEnd w:id="27"/>
     </w:p>
     <w:p>
       <w:r>
@@ -12530,15 +13112,7 @@
         </m:sSub>
       </m:oMath>
       <w:r>
-        <w:t xml:space="preserve"> is 0.0; th</w:t>
-      </w:r>
-      <w:proofErr w:type="spellStart"/>
-      <w:r>
-        <w:t>ere</w:t>
-      </w:r>
-      <w:proofErr w:type="spellEnd"/>
-      <w:r>
-        <w:t xml:space="preserve"> are several distinct cases.</w:t>
+        <w:t xml:space="preserve"> is 0.0; there are several distinct cases.</w:t>
       </w:r>
     </w:p>
     <w:p>
@@ -12613,11 +13187,11 @@
       <w:pPr>
         <w:pStyle w:val="Heading4"/>
       </w:pPr>
-      <w:bookmarkStart w:id="27" w:name="_Toc316025557"/>
+      <w:bookmarkStart w:id="28" w:name="_Toc318197450"/>
       <w:r>
         <w:t>Handling Ambivalence</w:t>
       </w:r>
-      <w:bookmarkEnd w:id="27"/>
+      <w:bookmarkEnd w:id="28"/>
     </w:p>
     <w:p>
       <w:r>
@@ -12850,15 +13424,15 @@
         </m:sSub>
       </m:oMath>
       <w:r>
-        <w:t xml:space="preserve"> doesn’t adequately capture that importance.  In fact, a topic can be important b</w:t>
+        <w:t xml:space="preserve"> doesn’t adequat</w:t>
       </w:r>
       <w:proofErr w:type="spellStart"/>
       <w:r>
-        <w:t>ecause</w:t>
+        <w:t>ely</w:t>
       </w:r>
       <w:proofErr w:type="spellEnd"/>
       <w:r>
-        <w:t xml:space="preserve"> of the strength of </w:t>
+        <w:t xml:space="preserve"> capture that importance.  In fact, a topic can be important because of the strength of </w:t>
       </w:r>
       <w:r>
         <w:rPr>
@@ -13591,13 +14165,7 @@
                         <w:rPr>
                           <w:rFonts w:ascii="Cambria Math" w:hAnsi="Cambria Math"/>
                         </w:rPr>
-                        <m:t>f</m:t>
-                      </m:r>
-                      <m:r>
-                        <w:rPr>
-                          <w:rFonts w:ascii="Cambria Math" w:hAnsi="Cambria Math"/>
-                        </w:rPr>
-                        <m:t>gi</m:t>
+                        <m:t>fgi</m:t>
                       </m:r>
                     </m:sub>
                   </m:sSub>
@@ -13912,11 +14480,11 @@
       <w:pPr>
         <w:pStyle w:val="Heading4"/>
       </w:pPr>
-      <w:bookmarkStart w:id="28" w:name="_Toc316025558"/>
+      <w:bookmarkStart w:id="29" w:name="_Toc318197451"/>
       <w:r>
         <w:t>Implicit Commonality</w:t>
       </w:r>
-      <w:bookmarkEnd w:id="28"/>
+      <w:bookmarkEnd w:id="29"/>
     </w:p>
     <w:p>
       <w:r>
@@ -13969,11 +14537,11 @@
       <w:pPr>
         <w:pStyle w:val="Heading5"/>
       </w:pPr>
-      <w:bookmarkStart w:id="29" w:name="_Toc316025559"/>
+      <w:bookmarkStart w:id="30" w:name="_Toc318197452"/>
       <w:r>
         <w:t>Adding Implicit Topics</w:t>
       </w:r>
-      <w:bookmarkEnd w:id="29"/>
+      <w:bookmarkEnd w:id="30"/>
     </w:p>
     <w:p>
       <w:r>
@@ -14551,15 +15119,7 @@
         </m:sSub>
       </m:oMath>
       <w:r>
-        <w:t xml:space="preserve"> inc</w:t>
-      </w:r>
-      <w:proofErr w:type="spellStart"/>
-      <w:r>
-        <w:t>reases</w:t>
-      </w:r>
-      <w:proofErr w:type="spellEnd"/>
-      <w:r>
-        <w:t xml:space="preserve">, so does the implicit commonality of the two groups.  </w:t>
+        <w:t xml:space="preserve"> increases, so does the implicit commonality of the two groups.  </w:t>
       </w:r>
       <w:proofErr w:type="gramStart"/>
       <w:r>
@@ -14601,7 +15161,15 @@
         </m:r>
       </m:oMath>
       <w:r>
-        <w:t xml:space="preserve">, implicit commonality balances the explicit topics; when </w:t>
+        <w:t>, impli</w:t>
+      </w:r>
+      <w:proofErr w:type="spellStart"/>
+      <w:r>
+        <w:t>cit</w:t>
+      </w:r>
+      <w:proofErr w:type="spellEnd"/>
+      <w:r>
+        <w:t xml:space="preserve"> commonality balances the explicit topics; when </w:t>
       </w:r>
       <m:oMath>
         <m:sSub>
@@ -14683,11 +15251,11 @@
       <w:pPr>
         <w:pStyle w:val="Heading5"/>
       </w:pPr>
-      <w:bookmarkStart w:id="30" w:name="_Toc316025560"/>
+      <w:bookmarkStart w:id="31" w:name="_Toc318197453"/>
       <w:r>
         <w:t>Playbox Commonality</w:t>
       </w:r>
-      <w:bookmarkEnd w:id="30"/>
+      <w:bookmarkEnd w:id="31"/>
     </w:p>
     <w:p>
       <w:r>
@@ -15584,11 +16152,11 @@
       <w:pPr>
         <w:pStyle w:val="Heading5"/>
       </w:pPr>
-      <w:bookmarkStart w:id="31" w:name="_Toc316025561"/>
+      <w:bookmarkStart w:id="32" w:name="_Toc318197454"/>
       <w:r>
         <w:t>The Playbox Commonality Dial</w:t>
       </w:r>
-      <w:bookmarkEnd w:id="31"/>
+      <w:bookmarkEnd w:id="32"/>
     </w:p>
     <w:p>
       <w:r>
@@ -15772,7 +16340,15 @@
         </m:r>
       </m:oMath>
       <w:r>
-        <w:t xml:space="preserve"> will tend to increase or decrease affinities across the board, to the extent that the groups involved participate in the playbox commonality.</w:t>
+        <w:t xml:space="preserve"> will tend to increase or decrease affinities acr</w:t>
+      </w:r>
+      <w:proofErr w:type="spellStart"/>
+      <w:r>
+        <w:t>oss</w:t>
+      </w:r>
+      <w:proofErr w:type="spellEnd"/>
+      <w:r>
+        <w:t xml:space="preserve"> the board, to the extent that the groups involved participate in the playbox commonality.</w:t>
       </w:r>
     </w:p>
     <w:p/>
@@ -15805,7 +16381,15 @@
         </m:r>
       </m:oMath>
       <w:r>
-        <w:t xml:space="preserve"> retains its meaning as the number of topics changes.</w:t>
+        <w:t xml:space="preserve"> retains its me</w:t>
+      </w:r>
+      <w:proofErr w:type="spellStart"/>
+      <w:r>
+        <w:t>aning</w:t>
+      </w:r>
+      <w:proofErr w:type="spellEnd"/>
+      <w:r>
+        <w:t xml:space="preserve"> as the number of topics changes.</w:t>
       </w:r>
     </w:p>
     <w:p/>
@@ -15813,13 +16397,13 @@
       <w:pPr>
         <w:pStyle w:val="Heading5"/>
       </w:pPr>
-      <w:bookmarkStart w:id="32" w:name="_Ref315768399"/>
-      <w:bookmarkStart w:id="33" w:name="_Toc316025562"/>
+      <w:bookmarkStart w:id="33" w:name="_Ref315768399"/>
+      <w:bookmarkStart w:id="34" w:name="_Toc318197455"/>
       <w:r>
         <w:t>Summary</w:t>
       </w:r>
-      <w:bookmarkEnd w:id="32"/>
       <w:bookmarkEnd w:id="33"/>
+      <w:bookmarkEnd w:id="34"/>
     </w:p>
     <w:p>
       <w:r>
@@ -16675,14 +17259,14 @@
           <w:rFonts w:eastAsia="Lucida Sans Unicode"/>
         </w:rPr>
       </w:pPr>
-      <w:bookmarkStart w:id="34" w:name="_Toc316025563"/>
+      <w:bookmarkStart w:id="35" w:name="_Toc318197456"/>
       <w:r>
         <w:rPr>
           <w:rFonts w:eastAsia="Lucida Sans Unicode"/>
         </w:rPr>
         <w:t>Are the Properties Met?</w:t>
       </w:r>
-      <w:bookmarkEnd w:id="34"/>
+      <w:bookmarkEnd w:id="35"/>
     </w:p>
     <w:p>
       <w:r>
@@ -16867,15 +17451,7 @@
         </m:sSub>
       </m:oMath>
       <w:r>
-        <w:t xml:space="preserve"> is zero when the two grou</w:t>
-      </w:r>
-      <w:proofErr w:type="spellStart"/>
-      <w:r>
-        <w:t>ps’</w:t>
-      </w:r>
-      <w:proofErr w:type="spellEnd"/>
-      <w:r>
-        <w:t xml:space="preserve"> positions differ in sign.</w:t>
+        <w:t xml:space="preserve"> is zero when the two groups’ positions differ in sign.</w:t>
       </w:r>
     </w:p>
     <w:p/>
@@ -16994,15 +17570,7 @@
         </m:sSub>
       </m:oMath>
       <w:r>
-        <w:t xml:space="preserve"> a</w:t>
-      </w:r>
-      <w:proofErr w:type="spellStart"/>
-      <w:r>
-        <w:t>nd</w:t>
-      </w:r>
-      <w:proofErr w:type="spellEnd"/>
-      <w:r>
-        <w:t xml:space="preserve"> a </w:t>
+        <w:t xml:space="preserve"> and a </w:t>
       </w:r>
       <w:proofErr w:type="gramStart"/>
       <w:r>
@@ -17369,7 +17937,15 @@
         </m:sSub>
       </m:oMath>
       <w:r>
-        <w:t xml:space="preserve"> is reasonable even when the number of topics is 1.</w:t>
+        <w:t xml:space="preserve"> is reasonable even w</w:t>
+      </w:r>
+      <w:proofErr w:type="spellStart"/>
+      <w:r>
+        <w:t>hen</w:t>
+      </w:r>
+      <w:proofErr w:type="spellEnd"/>
+      <w:r>
+        <w:t xml:space="preserve"> the number of topics is 1.</w:t>
       </w:r>
     </w:p>
     <w:p/>
@@ -17395,8 +17971,8 @@
           <w:rFonts w:eastAsia="Lucida Sans Unicode"/>
         </w:rPr>
       </w:pPr>
-      <w:bookmarkStart w:id="35" w:name="_Ref316024992"/>
-      <w:bookmarkStart w:id="36" w:name="_Toc316025564"/>
+      <w:bookmarkStart w:id="36" w:name="_Ref316024992"/>
+      <w:bookmarkStart w:id="37" w:name="_Toc318197457"/>
       <w:r>
         <w:rPr>
           <w:rFonts w:eastAsia="Lucida Sans Unicode"/>
@@ -17404,8 +17980,8 @@
         <w:lastRenderedPageBreak/>
         <w:t>Computing Affinity</w:t>
       </w:r>
-      <w:bookmarkEnd w:id="35"/>
       <w:bookmarkEnd w:id="36"/>
+      <w:bookmarkEnd w:id="37"/>
     </w:p>
     <w:p>
       <w:r>
@@ -17566,13 +18142,13 @@
       <w:pPr>
         <w:pStyle w:val="Heading4"/>
       </w:pPr>
-      <w:bookmarkStart w:id="37" w:name="_Ref315782792"/>
-      <w:bookmarkStart w:id="38" w:name="_Toc316025565"/>
+      <w:bookmarkStart w:id="38" w:name="_Ref315782792"/>
+      <w:bookmarkStart w:id="39" w:name="_Toc318197458"/>
       <w:r>
         <w:t>Definitions</w:t>
       </w:r>
-      <w:bookmarkEnd w:id="37"/>
       <w:bookmarkEnd w:id="38"/>
+      <w:bookmarkEnd w:id="39"/>
     </w:p>
     <w:p>
       <w:r>
@@ -17967,11 +18543,11 @@
       <w:pPr>
         <w:pStyle w:val="Heading4"/>
       </w:pPr>
-      <w:bookmarkStart w:id="39" w:name="_Toc316025566"/>
+      <w:bookmarkStart w:id="40" w:name="_Toc318197459"/>
       <w:r>
         <w:t>The Cases</w:t>
       </w:r>
-      <w:bookmarkEnd w:id="39"/>
+      <w:bookmarkEnd w:id="40"/>
     </w:p>
     <w:p>
       <w:r>
@@ -18328,13 +18904,7 @@
               <w:rPr>
                 <w:rFonts w:ascii="Cambria Math" w:hAnsi="Cambria Math"/>
               </w:rPr>
-              <m:t>f</m:t>
-            </m:r>
-            <m:r>
-              <w:rPr>
-                <w:rFonts w:ascii="Cambria Math" w:hAnsi="Cambria Math"/>
-              </w:rPr>
-              <m:t>g</m:t>
+              <m:t>fg</m:t>
             </m:r>
           </m:sub>
         </m:sSub>
@@ -20208,14 +20778,14 @@
       <w:pPr>
         <w:pStyle w:val="Heading2"/>
       </w:pPr>
-      <w:bookmarkStart w:id="40" w:name="_Toc316025567"/>
       <w:bookmarkStart w:id="41" w:name="_Ref316025615"/>
+      <w:bookmarkStart w:id="42" w:name="_Toc318197460"/>
       <w:r>
         <w:lastRenderedPageBreak/>
         <w:t>Generalized Regional Attitude Model</w:t>
       </w:r>
-      <w:bookmarkEnd w:id="40"/>
       <w:bookmarkEnd w:id="41"/>
+      <w:bookmarkEnd w:id="42"/>
     </w:p>
     <w:p>
       <w:r>
@@ -20313,15 +20883,15 @@
       <w:pPr>
         <w:pStyle w:val="Heading3"/>
       </w:pPr>
-      <w:bookmarkStart w:id="42" w:name="__RefHeading__35355228"/>
-      <w:bookmarkStart w:id="43" w:name="_Ref315957645"/>
-      <w:bookmarkStart w:id="44" w:name="_Toc316025568"/>
-      <w:bookmarkEnd w:id="42"/>
+      <w:bookmarkStart w:id="43" w:name="__RefHeading__35355228"/>
+      <w:bookmarkStart w:id="44" w:name="_Ref315957645"/>
+      <w:bookmarkStart w:id="45" w:name="_Toc318197461"/>
+      <w:bookmarkEnd w:id="43"/>
       <w:r>
         <w:t>Attitude Curves</w:t>
       </w:r>
-      <w:bookmarkEnd w:id="43"/>
       <w:bookmarkEnd w:id="44"/>
+      <w:bookmarkEnd w:id="45"/>
     </w:p>
     <w:p>
       <w:r>
@@ -21470,15 +22040,15 @@
       <w:pPr>
         <w:pStyle w:val="Heading4"/>
       </w:pPr>
-      <w:bookmarkStart w:id="45" w:name="__RefHeading__35321614"/>
-      <w:bookmarkStart w:id="46" w:name="_Ref315956720"/>
-      <w:bookmarkStart w:id="47" w:name="_Toc316025569"/>
-      <w:bookmarkEnd w:id="45"/>
+      <w:bookmarkStart w:id="46" w:name="__RefHeading__35321614"/>
+      <w:bookmarkStart w:id="47" w:name="_Ref315956720"/>
+      <w:bookmarkStart w:id="48" w:name="_Toc318197462"/>
+      <w:bookmarkEnd w:id="46"/>
       <w:r>
         <w:t>Level Effects</w:t>
       </w:r>
-      <w:bookmarkEnd w:id="46"/>
       <w:bookmarkEnd w:id="47"/>
+      <w:bookmarkEnd w:id="48"/>
     </w:p>
     <w:p>
       <w:r>
@@ -21519,18 +22089,18 @@
       <w:pPr>
         <w:pStyle w:val="Heading5"/>
       </w:pPr>
-      <w:bookmarkStart w:id="48" w:name="__RefHeading__32386216"/>
-      <w:bookmarkStart w:id="49" w:name="_Ref315954951"/>
-      <w:bookmarkStart w:id="50" w:name="_Toc316025570"/>
-      <w:bookmarkEnd w:id="48"/>
+      <w:bookmarkStart w:id="49" w:name="__RefHeading__32386216"/>
+      <w:bookmarkStart w:id="50" w:name="_Ref315954951"/>
+      <w:bookmarkStart w:id="51" w:name="_Toc318197463"/>
+      <w:bookmarkEnd w:id="49"/>
       <w:r>
         <w:t xml:space="preserve">Level Effects </w:t>
       </w:r>
       <w:r>
         <w:t>Defined</w:t>
       </w:r>
-      <w:bookmarkEnd w:id="49"/>
       <w:bookmarkEnd w:id="50"/>
+      <w:bookmarkEnd w:id="51"/>
     </w:p>
     <w:p>
       <w:r>
@@ -23288,12 +23858,12 @@
       <w:pPr>
         <w:pStyle w:val="Heading5"/>
       </w:pPr>
-      <w:bookmarkStart w:id="51" w:name="_Toc316025571"/>
+      <w:bookmarkStart w:id="52" w:name="_Toc318197464"/>
       <w:r>
         <w:lastRenderedPageBreak/>
         <w:t>Effect of Epsilon on Level Effects</w:t>
       </w:r>
-      <w:bookmarkEnd w:id="51"/>
+      <w:bookmarkEnd w:id="52"/>
     </w:p>
     <w:p>
       <w:r>
@@ -23521,15 +24091,15 @@
       <w:pPr>
         <w:pStyle w:val="Heading4"/>
       </w:pPr>
-      <w:bookmarkStart w:id="52" w:name="__RefHeading__35322914"/>
-      <w:bookmarkStart w:id="53" w:name="_Ref315956366"/>
-      <w:bookmarkStart w:id="54" w:name="_Toc316025572"/>
-      <w:bookmarkEnd w:id="52"/>
+      <w:bookmarkStart w:id="53" w:name="__RefHeading__35322914"/>
+      <w:bookmarkStart w:id="54" w:name="_Ref315956366"/>
+      <w:bookmarkStart w:id="55" w:name="_Toc318197465"/>
+      <w:bookmarkEnd w:id="53"/>
       <w:r>
         <w:t>Slope Effects</w:t>
       </w:r>
-      <w:bookmarkEnd w:id="53"/>
       <w:bookmarkEnd w:id="54"/>
+      <w:bookmarkEnd w:id="55"/>
     </w:p>
     <w:p>
       <w:r>
@@ -23550,15 +24120,15 @@
       <w:pPr>
         <w:pStyle w:val="Heading5"/>
       </w:pPr>
-      <w:bookmarkStart w:id="55" w:name="__RefHeading__34643220"/>
-      <w:bookmarkStart w:id="56" w:name="_Ref315954963"/>
-      <w:bookmarkStart w:id="57" w:name="_Toc316025573"/>
-      <w:bookmarkEnd w:id="55"/>
+      <w:bookmarkStart w:id="56" w:name="__RefHeading__34643220"/>
+      <w:bookmarkStart w:id="57" w:name="_Ref315954963"/>
+      <w:bookmarkStart w:id="58" w:name="_Toc318197466"/>
+      <w:bookmarkEnd w:id="56"/>
       <w:r>
         <w:t>Slope Effects Defined</w:t>
       </w:r>
-      <w:bookmarkEnd w:id="56"/>
       <w:bookmarkEnd w:id="57"/>
+      <w:bookmarkEnd w:id="58"/>
     </w:p>
     <w:p>
       <w:r>
@@ -25000,15 +25570,15 @@
       <w:pPr>
         <w:pStyle w:val="Heading5"/>
       </w:pPr>
-      <w:bookmarkStart w:id="58" w:name="__RefHeading__35135105"/>
-      <w:bookmarkStart w:id="59" w:name="_Ref315957822"/>
-      <w:bookmarkStart w:id="60" w:name="_Toc316025574"/>
-      <w:bookmarkEnd w:id="58"/>
+      <w:bookmarkStart w:id="59" w:name="__RefHeading__35135105"/>
+      <w:bookmarkStart w:id="60" w:name="_Ref315957822"/>
+      <w:bookmarkStart w:id="61" w:name="_Toc318197467"/>
+      <w:bookmarkEnd w:id="59"/>
       <w:r>
         <w:t>Situations and Slope Chains</w:t>
       </w:r>
-      <w:bookmarkEnd w:id="59"/>
       <w:bookmarkEnd w:id="60"/>
+      <w:bookmarkEnd w:id="61"/>
     </w:p>
     <w:p>
       <w:r>
@@ -25584,11 +26154,11 @@
       <w:pPr>
         <w:pStyle w:val="Heading5"/>
       </w:pPr>
-      <w:bookmarkStart w:id="61" w:name="_Toc316025575"/>
+      <w:bookmarkStart w:id="62" w:name="_Toc318197468"/>
       <w:r>
         <w:t>Effects of Epsilon on Slope Effects</w:t>
       </w:r>
-      <w:bookmarkEnd w:id="61"/>
+      <w:bookmarkEnd w:id="62"/>
     </w:p>
     <w:p>
       <w:r>
@@ -25660,15 +26230,15 @@
       <w:pPr>
         <w:pStyle w:val="Heading4"/>
       </w:pPr>
-      <w:bookmarkStart w:id="62" w:name="__RefHeading__31346508"/>
-      <w:bookmarkStart w:id="63" w:name="_Ref315956292"/>
-      <w:bookmarkStart w:id="64" w:name="_Toc316025576"/>
-      <w:bookmarkEnd w:id="62"/>
+      <w:bookmarkStart w:id="63" w:name="__RefHeading__31346508"/>
+      <w:bookmarkStart w:id="64" w:name="_Ref315956292"/>
+      <w:bookmarkStart w:id="65" w:name="_Toc318197469"/>
+      <w:bookmarkEnd w:id="63"/>
       <w:r>
         <w:t>Ascending and Descending Thresholds</w:t>
       </w:r>
-      <w:bookmarkEnd w:id="63"/>
       <w:bookmarkEnd w:id="64"/>
+      <w:bookmarkEnd w:id="65"/>
     </w:p>
     <w:p>
       <w:r>
@@ -25828,16 +26398,16 @@
       <w:pPr>
         <w:pStyle w:val="Heading4"/>
       </w:pPr>
-      <w:bookmarkStart w:id="65" w:name="__RefHeading__34651120"/>
-      <w:bookmarkStart w:id="66" w:name="_Ref315954976"/>
-      <w:bookmarkStart w:id="67" w:name="_Toc316025577"/>
-      <w:bookmarkEnd w:id="65"/>
+      <w:bookmarkStart w:id="66" w:name="__RefHeading__34651120"/>
+      <w:bookmarkStart w:id="67" w:name="_Ref315954976"/>
+      <w:bookmarkStart w:id="68" w:name="_Toc318197470"/>
+      <w:bookmarkEnd w:id="66"/>
       <w:r>
         <w:lastRenderedPageBreak/>
         <w:t>Scaling of Contributions</w:t>
       </w:r>
-      <w:bookmarkEnd w:id="66"/>
       <w:bookmarkEnd w:id="67"/>
+      <w:bookmarkEnd w:id="68"/>
     </w:p>
     <w:p>
       <w:r>
@@ -25852,7 +26422,15 @@
         </m:r>
       </m:oMath>
       <w:r>
-        <w:t xml:space="preserve">should show the effects of diminishing returns (technically, </w:t>
+        <w:t>should show the effects of diminishing returns (tec</w:t>
+      </w:r>
+      <w:proofErr w:type="spellStart"/>
+      <w:r>
+        <w:t>hnically</w:t>
+      </w:r>
+      <w:proofErr w:type="spellEnd"/>
+      <w:r>
+        <w:t xml:space="preserve">, </w:t>
       </w:r>
       <w:r>
         <w:rPr>
@@ -27279,16 +27857,16 @@
       <w:pPr>
         <w:pStyle w:val="Heading4"/>
       </w:pPr>
-      <w:bookmarkStart w:id="68" w:name="__RefHeading__35384114"/>
-      <w:bookmarkStart w:id="69" w:name="_Ref315943579"/>
-      <w:bookmarkStart w:id="70" w:name="_Toc316025578"/>
-      <w:bookmarkEnd w:id="68"/>
+      <w:bookmarkStart w:id="69" w:name="__RefHeading__35384114"/>
+      <w:bookmarkStart w:id="70" w:name="_Ref315943579"/>
+      <w:bookmarkStart w:id="71" w:name="_Toc318197471"/>
+      <w:bookmarkEnd w:id="69"/>
       <w:r>
         <w:lastRenderedPageBreak/>
         <w:t>Causes and Scaling</w:t>
       </w:r>
-      <w:bookmarkEnd w:id="69"/>
       <w:bookmarkEnd w:id="70"/>
+      <w:bookmarkEnd w:id="71"/>
     </w:p>
     <w:p>
       <w:r>
@@ -30124,11 +30702,11 @@
       <w:pPr>
         <w:pStyle w:val="Heading3"/>
       </w:pPr>
-      <w:bookmarkStart w:id="71" w:name="_Toc316025579"/>
+      <w:bookmarkStart w:id="72" w:name="_Toc318197472"/>
       <w:r>
         <w:t>Neighborhoods and Groups</w:t>
       </w:r>
-      <w:bookmarkEnd w:id="71"/>
+      <w:bookmarkEnd w:id="72"/>
     </w:p>
     <w:p>
       <w:r>
@@ -30260,11 +30838,11 @@
       <w:pPr>
         <w:pStyle w:val="Heading3"/>
       </w:pPr>
-      <w:bookmarkStart w:id="72" w:name="_Toc316025580"/>
+      <w:bookmarkStart w:id="73" w:name="_Toc318197473"/>
       <w:r>
         <w:t>Satisfaction</w:t>
       </w:r>
-      <w:bookmarkEnd w:id="72"/>
+      <w:bookmarkEnd w:id="73"/>
     </w:p>
     <w:p>
       <w:r>
@@ -30275,11 +30853,11 @@
       <w:pPr>
         <w:pStyle w:val="Heading4"/>
       </w:pPr>
-      <w:bookmarkStart w:id="73" w:name="_Toc316025581"/>
+      <w:bookmarkStart w:id="74" w:name="_Toc318197474"/>
       <w:r>
         <w:t>Satisfaction Levels</w:t>
       </w:r>
-      <w:bookmarkEnd w:id="73"/>
+      <w:bookmarkEnd w:id="74"/>
     </w:p>
     <w:p>
       <w:r>
@@ -31050,11 +31628,11 @@
       <w:pPr>
         <w:pStyle w:val="Heading4"/>
       </w:pPr>
-      <w:bookmarkStart w:id="74" w:name="_Toc316025582"/>
+      <w:bookmarkStart w:id="75" w:name="_Toc318197475"/>
       <w:r>
         <w:t>Concerns</w:t>
       </w:r>
-      <w:bookmarkEnd w:id="74"/>
+      <w:bookmarkEnd w:id="75"/>
     </w:p>
     <w:p>
       <w:r>
@@ -31154,16 +31732,16 @@
       <w:pPr>
         <w:pStyle w:val="Heading4"/>
       </w:pPr>
-      <w:bookmarkStart w:id="75" w:name="__RefHeading__35395923"/>
-      <w:bookmarkStart w:id="76" w:name="_Ref315955905"/>
-      <w:bookmarkStart w:id="77" w:name="_Toc316025583"/>
-      <w:bookmarkEnd w:id="75"/>
+      <w:bookmarkStart w:id="76" w:name="__RefHeading__35395923"/>
+      <w:bookmarkStart w:id="77" w:name="_Ref315955905"/>
+      <w:bookmarkStart w:id="78" w:name="_Toc318197476"/>
+      <w:bookmarkEnd w:id="76"/>
       <w:r>
         <w:lastRenderedPageBreak/>
         <w:t>Composite Satisfaction, Weights, and Saliencies</w:t>
       </w:r>
-      <w:bookmarkEnd w:id="76"/>
       <w:bookmarkEnd w:id="77"/>
+      <w:bookmarkEnd w:id="78"/>
     </w:p>
     <w:p>
       <w:r>
@@ -31450,15 +32028,7 @@
         </m:r>
       </m:oMath>
       <w:r>
-        <w:t>.  The following rating scale is u</w:t>
-      </w:r>
-      <w:proofErr w:type="spellStart"/>
-      <w:r>
-        <w:t>sed</w:t>
-      </w:r>
-      <w:proofErr w:type="spellEnd"/>
-      <w:r>
-        <w:t>:</w:t>
+        <w:t>.  The following rating scale is used:</w:t>
       </w:r>
     </w:p>
     <w:p>
@@ -32937,13 +33507,7 @@
                               <w:rPr>
                                 <w:rFonts w:ascii="Cambria Math" w:hAnsi="Cambria Math"/>
                               </w:rPr>
-                              <m:t>populati</m:t>
-                            </m:r>
-                            <m:r>
-                              <w:rPr>
-                                <w:rFonts w:ascii="Cambria Math" w:hAnsi="Cambria Math"/>
-                              </w:rPr>
-                              <m:t>on</m:t>
+                              <m:t>population</m:t>
                             </m:r>
                           </m:e>
                           <m:sub>
@@ -33143,18 +33707,18 @@
       <w:pPr>
         <w:pStyle w:val="Heading4"/>
       </w:pPr>
-      <w:bookmarkStart w:id="78" w:name="__RefHeading__35314714"/>
-      <w:bookmarkStart w:id="79" w:name="_Ref315954163"/>
-      <w:bookmarkStart w:id="80" w:name="_Toc316025584"/>
-      <w:bookmarkEnd w:id="78"/>
+      <w:bookmarkStart w:id="79" w:name="__RefHeading__35314714"/>
+      <w:bookmarkStart w:id="80" w:name="_Ref315954163"/>
+      <w:bookmarkStart w:id="81" w:name="_Toc318197477"/>
+      <w:bookmarkEnd w:id="79"/>
       <w:r>
         <w:t>Trend</w:t>
       </w:r>
-      <w:bookmarkEnd w:id="79"/>
+      <w:bookmarkEnd w:id="80"/>
       <w:r>
         <w:t>s</w:t>
       </w:r>
-      <w:bookmarkEnd w:id="80"/>
+      <w:bookmarkEnd w:id="81"/>
     </w:p>
     <w:p>
       <w:r>
@@ -33332,12 +33896,12 @@
       <w:pPr>
         <w:pStyle w:val="Heading3"/>
       </w:pPr>
-      <w:bookmarkStart w:id="81" w:name="_Toc316025585"/>
+      <w:bookmarkStart w:id="82" w:name="_Toc318197478"/>
       <w:r>
         <w:lastRenderedPageBreak/>
         <w:t>Cooperation</w:t>
       </w:r>
-      <w:bookmarkEnd w:id="81"/>
+      <w:bookmarkEnd w:id="82"/>
     </w:p>
     <w:p>
       <w:r>
@@ -33394,11 +33958,11 @@
       <w:pPr>
         <w:pStyle w:val="Heading4"/>
       </w:pPr>
-      <w:bookmarkStart w:id="82" w:name="_Toc316025586"/>
+      <w:bookmarkStart w:id="83" w:name="_Toc318197479"/>
       <w:r>
         <w:t>Cooperation Levels</w:t>
       </w:r>
-      <w:bookmarkEnd w:id="82"/>
+      <w:bookmarkEnd w:id="83"/>
     </w:p>
     <w:p>
       <w:r>
@@ -34440,11 +35004,11 @@
       <w:pPr>
         <w:pStyle w:val="Heading4"/>
       </w:pPr>
-      <w:bookmarkStart w:id="83" w:name="_Toc316025587"/>
+      <w:bookmarkStart w:id="84" w:name="_Toc318197480"/>
       <w:r>
         <w:t>Composite Cooperation</w:t>
       </w:r>
-      <w:bookmarkEnd w:id="83"/>
+      <w:bookmarkEnd w:id="84"/>
     </w:p>
     <w:p>
       <w:r>
@@ -34503,15 +35067,7 @@
         </m:sSub>
       </m:oMath>
       <w:r>
-        <w:t>, and is co</w:t>
-      </w:r>
-      <w:proofErr w:type="spellStart"/>
-      <w:r>
-        <w:t>mputed</w:t>
-      </w:r>
-      <w:proofErr w:type="spellEnd"/>
-      <w:r>
-        <w:t xml:space="preserve"> as follows:</w:t>
+        <w:t>, and is computed as follows:</w:t>
       </w:r>
     </w:p>
     <w:p/>
@@ -34978,17 +35534,17 @@
       <w:pPr>
         <w:pStyle w:val="Heading3"/>
       </w:pPr>
-      <w:bookmarkStart w:id="84" w:name="__RefHeading__35295714"/>
-      <w:bookmarkStart w:id="85" w:name="__RefNumPara__35301314"/>
-      <w:bookmarkStart w:id="86" w:name="_Ref315953946"/>
-      <w:bookmarkStart w:id="87" w:name="_Toc316025588"/>
-      <w:bookmarkEnd w:id="84"/>
+      <w:bookmarkStart w:id="85" w:name="__RefHeading__35295714"/>
+      <w:bookmarkStart w:id="86" w:name="__RefNumPara__35301314"/>
+      <w:bookmarkStart w:id="87" w:name="_Ref315953946"/>
+      <w:bookmarkStart w:id="88" w:name="_Toc318197481"/>
       <w:bookmarkEnd w:id="85"/>
+      <w:bookmarkEnd w:id="86"/>
       <w:r>
         <w:t>Drivers, Inputs, and Effects</w:t>
       </w:r>
-      <w:bookmarkEnd w:id="86"/>
       <w:bookmarkEnd w:id="87"/>
+      <w:bookmarkEnd w:id="88"/>
     </w:p>
     <w:p>
       <w:r>
@@ -35217,11 +35773,11 @@
       <w:pPr>
         <w:pStyle w:val="Heading4"/>
       </w:pPr>
-      <w:bookmarkStart w:id="88" w:name="_Toc316025589"/>
+      <w:bookmarkStart w:id="89" w:name="_Toc318197482"/>
       <w:r>
         <w:t>Neighborhood Proximities</w:t>
       </w:r>
-      <w:bookmarkEnd w:id="88"/>
+      <w:bookmarkEnd w:id="89"/>
     </w:p>
     <w:p>
       <w:r>
@@ -35921,7 +36477,13 @@
               <w:rPr>
                 <w:rFonts w:ascii="Cambria Math" w:hAnsi="Cambria Math"/>
               </w:rPr>
-              <m:t>proximity</m:t>
+              <m:t>prox</m:t>
+            </m:r>
+            <m:r>
+              <w:rPr>
+                <w:rFonts w:ascii="Cambria Math" w:hAnsi="Cambria Math"/>
+              </w:rPr>
+              <m:t>imity</m:t>
             </m:r>
           </m:e>
           <m:sub>
@@ -35966,15 +36528,7 @@
         </m:sSub>
       </m:oMath>
       <w:r>
-        <w:t>.  In our example, the residents of A frequently visit C and so regard C as NEAR; but if the reside</w:t>
-      </w:r>
-      <w:proofErr w:type="spellStart"/>
-      <w:r>
-        <w:t>nts</w:t>
-      </w:r>
-      <w:proofErr w:type="spellEnd"/>
-      <w:r>
-        <w:t xml:space="preserve"> of C seldom visit A, they might regard A as FAR.</w:t>
+        <w:t>.  In our example, the residents of A frequently visit C and so regard C as NEAR; but if the residents of C seldom visit A, they might regard A as FAR.</w:t>
       </w:r>
     </w:p>
     <w:p/>
@@ -36763,7 +37317,13 @@
                             <w:rPr>
                               <w:rFonts w:ascii="Cambria Math" w:hAnsi="Cambria Math"/>
                             </w:rPr>
-                            <m:t>if</m:t>
+                            <m:t>i</m:t>
+                          </m:r>
+                          <m:r>
+                            <w:rPr>
+                              <w:rFonts w:ascii="Cambria Math" w:hAnsi="Cambria Math"/>
+                            </w:rPr>
+                            <m:t>f</m:t>
                           </m:r>
                           <m:sSub>
                             <m:sSubPr>
@@ -36939,12 +37499,12 @@
       <w:pPr>
         <w:pStyle w:val="Heading4"/>
       </w:pPr>
-      <w:bookmarkStart w:id="89" w:name="_Toc316025590"/>
+      <w:bookmarkStart w:id="90" w:name="_Toc318197483"/>
       <w:r>
         <w:lastRenderedPageBreak/>
         <w:t>Proximity Limits</w:t>
       </w:r>
-      <w:bookmarkEnd w:id="89"/>
+      <w:bookmarkEnd w:id="90"/>
     </w:p>
     <w:p>
       <w:r>
@@ -37363,11 +37923,11 @@
       <w:pPr>
         <w:pStyle w:val="Heading4"/>
       </w:pPr>
-      <w:bookmarkStart w:id="90" w:name="_Toc316025591"/>
+      <w:bookmarkStart w:id="91" w:name="_Toc318197484"/>
       <w:r>
         <w:t>Neighborhood Effects Delay</w:t>
       </w:r>
-      <w:bookmarkEnd w:id="90"/>
+      <w:bookmarkEnd w:id="91"/>
     </w:p>
     <w:p>
       <w:r>
@@ -37614,11 +38174,11 @@
       <w:pPr>
         <w:pStyle w:val="Heading4"/>
       </w:pPr>
-      <w:bookmarkStart w:id="91" w:name="_Toc316025592"/>
+      <w:bookmarkStart w:id="92" w:name="_Toc318197485"/>
       <w:r>
         <w:t>Satisfaction Influence</w:t>
       </w:r>
-      <w:bookmarkEnd w:id="91"/>
+      <w:bookmarkEnd w:id="92"/>
     </w:p>
     <w:p>
       <w:r>
@@ -37909,15 +38469,7 @@
         </m:r>
       </m:oMath>
       <w:r>
-        <w:t>and defined as f</w:t>
-      </w:r>
-      <w:proofErr w:type="spellStart"/>
-      <w:r>
-        <w:t>ollows</w:t>
-      </w:r>
-      <w:proofErr w:type="spellEnd"/>
-      <w:r>
-        <w:t>:</w:t>
+        <w:t>and defined as follows:</w:t>
       </w:r>
     </w:p>
     <w:p/>
@@ -38160,7 +38712,13 @@
               <w:rPr>
                 <w:rFonts w:ascii="Cambria Math" w:hAnsi="Cambria Math"/>
               </w:rPr>
-              <m:t>fg</m:t>
+              <m:t>f</m:t>
+            </m:r>
+            <m:r>
+              <w:rPr>
+                <w:rFonts w:ascii="Cambria Math" w:hAnsi="Cambria Math"/>
+              </w:rPr>
+              <m:t>g</m:t>
             </m:r>
           </m:sub>
         </m:sSub>
@@ -38181,15 +38739,7 @@
         </m:r>
       </m:oMath>
       <w:r>
-        <w:t>.  This ensures that the indire</w:t>
-      </w:r>
-      <w:proofErr w:type="spellStart"/>
-      <w:r>
-        <w:t>ct</w:t>
-      </w:r>
-      <w:proofErr w:type="spellEnd"/>
-      <w:r>
-        <w:t xml:space="preserve"> effects are no bigger in absolute terms than direct effects, and they will usually be smaller.</w:t>
+        <w:t>.  This ensures that the indirect effects are no bigger in absolute terms than direct effects, and they will usually be smaller.</w:t>
       </w:r>
     </w:p>
     <w:p/>
@@ -38229,11 +38779,11 @@
       <w:pPr>
         <w:pStyle w:val="Heading4"/>
       </w:pPr>
-      <w:bookmarkStart w:id="92" w:name="_Toc316025593"/>
+      <w:bookmarkStart w:id="93" w:name="_Toc318197486"/>
       <w:r>
         <w:t>Cooperation Influence</w:t>
       </w:r>
-      <w:bookmarkEnd w:id="92"/>
+      <w:bookmarkEnd w:id="93"/>
     </w:p>
     <w:p>
       <w:r>
@@ -38722,15 +39272,15 @@
       <w:pPr>
         <w:pStyle w:val="Heading4"/>
       </w:pPr>
-      <w:bookmarkStart w:id="93" w:name="__RefHeading__33451605"/>
-      <w:bookmarkStart w:id="94" w:name="_Ref315957410"/>
-      <w:bookmarkStart w:id="95" w:name="_Toc316025594"/>
-      <w:bookmarkEnd w:id="93"/>
+      <w:bookmarkStart w:id="94" w:name="__RefHeading__33451605"/>
+      <w:bookmarkStart w:id="95" w:name="_Ref315957410"/>
+      <w:bookmarkStart w:id="96" w:name="_Toc318197487"/>
+      <w:bookmarkEnd w:id="94"/>
       <w:r>
         <w:t>Here, Near, and Far Factors</w:t>
       </w:r>
-      <w:bookmarkEnd w:id="94"/>
       <w:bookmarkEnd w:id="95"/>
+      <w:bookmarkEnd w:id="96"/>
     </w:p>
     <w:p>
       <w:r>
@@ -38953,13 +39503,13 @@
       <w:pPr>
         <w:pStyle w:val="Heading4"/>
       </w:pPr>
-      <w:bookmarkStart w:id="96" w:name="__RefHeading__31183108"/>
-      <w:bookmarkStart w:id="97" w:name="_Toc316025595"/>
-      <w:bookmarkEnd w:id="96"/>
+      <w:bookmarkStart w:id="97" w:name="__RefHeading__31183108"/>
+      <w:bookmarkStart w:id="98" w:name="_Toc318197488"/>
+      <w:bookmarkEnd w:id="97"/>
       <w:r>
         <w:t>Computing Spread</w:t>
       </w:r>
-      <w:bookmarkEnd w:id="97"/>
+      <w:bookmarkEnd w:id="98"/>
     </w:p>
     <w:p>
       <w:r>
@@ -39466,7 +40016,15 @@
         </m:sSub>
       </m:oMath>
       <w:r>
-        <w:t>, the indirect effects will have start and end time</w:t>
+        <w:t>, the indir</w:t>
+      </w:r>
+      <w:proofErr w:type="spellStart"/>
+      <w:r>
+        <w:t>ect</w:t>
+      </w:r>
+      <w:proofErr w:type="spellEnd"/>
+      <w:r>
+        <w:t xml:space="preserve"> effects will have start and end time</w:t>
       </w:r>
     </w:p>
     <w:p/>
@@ -40070,11 +40628,11 @@
       <w:pPr>
         <w:pStyle w:val="Heading3"/>
       </w:pPr>
-      <w:bookmarkStart w:id="98" w:name="_Toc316025596"/>
+      <w:bookmarkStart w:id="99" w:name="_Toc318197489"/>
       <w:r>
         <w:t>Dynamic Civilian Groups</w:t>
       </w:r>
-      <w:bookmarkEnd w:id="98"/>
+      <w:bookmarkEnd w:id="99"/>
     </w:p>
     <w:p>
       <w:r>
@@ -40093,11 +40651,11 @@
       <w:pPr>
         <w:pStyle w:val="Heading4"/>
       </w:pPr>
-      <w:bookmarkStart w:id="99" w:name="_Toc316025597"/>
+      <w:bookmarkStart w:id="100" w:name="_Toc318197490"/>
       <w:r>
         <w:t>Use Cases</w:t>
       </w:r>
-      <w:bookmarkEnd w:id="99"/>
+      <w:bookmarkEnd w:id="100"/>
     </w:p>
     <w:p>
       <w:r>
@@ -40220,11 +40778,11 @@
       <w:pPr>
         <w:pStyle w:val="Heading4"/>
       </w:pPr>
-      <w:bookmarkStart w:id="100" w:name="_Toc316025598"/>
+      <w:bookmarkStart w:id="101" w:name="_Toc318197491"/>
       <w:r>
         <w:t>Dynamic Operations</w:t>
       </w:r>
-      <w:bookmarkEnd w:id="100"/>
+      <w:bookmarkEnd w:id="101"/>
     </w:p>
     <w:p>
       <w:r>
@@ -40377,7 +40935,7 @@
       <w:pPr>
         <w:pStyle w:val="Heading4"/>
       </w:pPr>
-      <w:bookmarkStart w:id="101" w:name="_Toc316025599"/>
+      <w:bookmarkStart w:id="102" w:name="_Toc318197492"/>
       <w:r>
         <w:t xml:space="preserve">Moving </w:t>
       </w:r>
@@ -40387,7 +40945,7 @@
       <w:r>
         <w:t xml:space="preserve"> Group</w:t>
       </w:r>
-      <w:bookmarkEnd w:id="101"/>
+      <w:bookmarkEnd w:id="102"/>
     </w:p>
     <w:p>
       <w:r>
@@ -40870,11 +41428,11 @@
       <w:pPr>
         <w:pStyle w:val="Heading4"/>
       </w:pPr>
-      <w:bookmarkStart w:id="102" w:name="_Toc316025600"/>
+      <w:bookmarkStart w:id="103" w:name="_Toc318197493"/>
       <w:r>
         <w:t>Splitting a Group</w:t>
       </w:r>
-      <w:bookmarkEnd w:id="102"/>
+      <w:bookmarkEnd w:id="103"/>
     </w:p>
     <w:p>
       <w:r>
@@ -41450,7 +42008,7 @@
       <w:pPr>
         <w:pStyle w:val="Heading4"/>
       </w:pPr>
-      <w:bookmarkStart w:id="103" w:name="_Toc316025601"/>
+      <w:bookmarkStart w:id="104" w:name="_Toc318197494"/>
       <w:r>
         <w:t xml:space="preserve">Transfer Population </w:t>
       </w:r>
@@ -41460,7 +42018,7 @@
       <w:r>
         <w:t>etween Groups</w:t>
       </w:r>
-      <w:bookmarkEnd w:id="103"/>
+      <w:bookmarkEnd w:id="104"/>
     </w:p>
     <w:p>
       <w:r>
@@ -42263,15 +42821,15 @@
       <w:pPr>
         <w:pStyle w:val="Heading4"/>
       </w:pPr>
-      <w:bookmarkStart w:id="104" w:name="__RefHeading__3794_288785489"/>
-      <w:bookmarkStart w:id="105" w:name="_Ref315958003"/>
-      <w:bookmarkStart w:id="106" w:name="_Toc316025602"/>
-      <w:bookmarkEnd w:id="104"/>
+      <w:bookmarkStart w:id="105" w:name="__RefHeading__3794_288785489"/>
+      <w:bookmarkStart w:id="106" w:name="_Ref315958003"/>
+      <w:bookmarkStart w:id="107" w:name="_Toc318197495"/>
+      <w:bookmarkEnd w:id="105"/>
       <w:r>
         <w:t>Pending Attitude Effects</w:t>
       </w:r>
-      <w:bookmarkEnd w:id="105"/>
       <w:bookmarkEnd w:id="106"/>
+      <w:bookmarkEnd w:id="107"/>
     </w:p>
     <w:p>
       <w:r>
@@ -42321,11 +42879,11 @@
       <w:pPr>
         <w:pStyle w:val="Heading4"/>
       </w:pPr>
-      <w:bookmarkStart w:id="107" w:name="_Toc316025603"/>
+      <w:bookmarkStart w:id="108" w:name="_Toc318197496"/>
       <w:r>
         <w:t>Dead Groups and Neighborhoods</w:t>
       </w:r>
-      <w:bookmarkEnd w:id="107"/>
+      <w:bookmarkEnd w:id="108"/>
     </w:p>
     <w:p>
       <w:r>
@@ -42475,11 +43033,11 @@
       <w:pPr>
         <w:pStyle w:val="Heading3"/>
       </w:pPr>
-      <w:bookmarkStart w:id="108" w:name="_Toc316025604"/>
+      <w:bookmarkStart w:id="109" w:name="_Toc318197497"/>
       <w:r>
         <w:t>History</w:t>
       </w:r>
-      <w:bookmarkEnd w:id="108"/>
+      <w:bookmarkEnd w:id="109"/>
     </w:p>
     <w:p>
       <w:r>
@@ -42518,12 +43076,12 @@
       <w:pPr>
         <w:pStyle w:val="Heading2"/>
       </w:pPr>
-      <w:bookmarkStart w:id="109" w:name="_Toc316025605"/>
+      <w:bookmarkStart w:id="110" w:name="_Toc318197498"/>
       <w:r>
         <w:lastRenderedPageBreak/>
         <w:t>Relationship Multiplier Functions</w:t>
       </w:r>
-      <w:bookmarkEnd w:id="109"/>
+      <w:bookmarkEnd w:id="110"/>
     </w:p>
     <w:p>
       <w:r>
@@ -42610,11 +43168,11 @@
           <w:iCs/>
         </w:rPr>
       </w:pPr>
-      <w:bookmarkStart w:id="110" w:name="_Toc316025606"/>
+      <w:bookmarkStart w:id="111" w:name="_Toc318197499"/>
       <w:r>
         <w:t>Nominal Relationships</w:t>
       </w:r>
-      <w:bookmarkEnd w:id="110"/>
+      <w:bookmarkEnd w:id="111"/>
     </w:p>
     <w:p>
       <w:r>
@@ -42846,12 +43404,12 @@
       <w:pPr>
         <w:pStyle w:val="Heading3NP"/>
       </w:pPr>
-      <w:bookmarkStart w:id="111" w:name="_Toc316025607"/>
+      <w:bookmarkStart w:id="112" w:name="_Toc318197500"/>
       <w:r>
         <w:lastRenderedPageBreak/>
         <w:t>Specific Relationship Multiplier Functions</w:t>
       </w:r>
-      <w:bookmarkEnd w:id="111"/>
+      <w:bookmarkEnd w:id="112"/>
     </w:p>
     <w:p>
       <w:r>
@@ -42977,7 +43535,7 @@
                           <pic:cNvPicPr/>
                         </pic:nvPicPr>
                         <pic:blipFill>
-                          <a:blip r:embed="rId12">
+                          <a:blip r:embed="rId11">
                             <a:lum/>
                             <a:alphaModFix/>
                           </a:blip>
@@ -43146,7 +43704,7 @@
                           <pic:cNvPicPr/>
                         </pic:nvPicPr>
                         <pic:blipFill>
-                          <a:blip r:embed="rId13">
+                          <a:blip r:embed="rId12">
                             <a:lum/>
                             <a:alphaModFix/>
                           </a:blip>
@@ -43474,7 +44032,7 @@
                           <pic:cNvPicPr/>
                         </pic:nvPicPr>
                         <pic:blipFill>
-                          <a:blip r:embed="rId14">
+                          <a:blip r:embed="rId13">
                             <a:lum/>
                             <a:alphaModFix/>
                           </a:blip>
@@ -43724,7 +44282,7 @@
                           <pic:cNvPicPr/>
                         </pic:nvPicPr>
                         <pic:blipFill>
-                          <a:blip r:embed="rId15">
+                          <a:blip r:embed="rId14">
                             <a:lum/>
                             <a:alphaModFix/>
                           </a:blip>
@@ -43790,7 +44348,7 @@
                 <w:bCs/>
               </w:rPr>
             </w:pPr>
-            <w:bookmarkStart w:id="112" w:name="DDE_LINK"/>
+            <w:bookmarkStart w:id="113" w:name="DDE_LINK"/>
             <m:oMathPara>
               <m:oMath>
                 <m:r>
@@ -43882,7 +44440,7 @@
               </m:oMath>
             </m:oMathPara>
           </w:p>
-          <w:bookmarkEnd w:id="112"/>
+          <w:bookmarkEnd w:id="113"/>
           <w:p>
             <w:pPr>
               <w:pStyle w:val="TableContents"/>
@@ -43924,7 +44482,7 @@
                           <pic:cNvPicPr/>
                         </pic:nvPicPr>
                         <pic:blipFill>
-                          <a:blip r:embed="rId16">
+                          <a:blip r:embed="rId15">
                             <a:lum/>
                             <a:alphaModFix/>
                           </a:blip>
@@ -44188,7 +44746,7 @@
                           <pic:cNvPicPr/>
                         </pic:nvPicPr>
                         <pic:blipFill>
-                          <a:blip r:embed="rId17">
+                          <a:blip r:embed="rId16">
                             <a:lum/>
                             <a:alphaModFix/>
                           </a:blip>
@@ -44385,7 +44943,7 @@
                           <pic:cNvPicPr/>
                         </pic:nvPicPr>
                         <pic:blipFill>
-                          <a:blip r:embed="rId18">
+                          <a:blip r:embed="rId17">
                             <a:lum/>
                             <a:alphaModFix/>
                           </a:blip>
@@ -44417,12 +44975,12 @@
       <w:pPr>
         <w:pStyle w:val="Heading2"/>
       </w:pPr>
-      <w:bookmarkStart w:id="113" w:name="_Toc316025608"/>
+      <w:bookmarkStart w:id="114" w:name="_Toc318197501"/>
       <w:r>
         <w:lastRenderedPageBreak/>
         <w:t>Miscellaneous Models and Algorithms</w:t>
       </w:r>
-      <w:bookmarkEnd w:id="113"/>
+      <w:bookmarkEnd w:id="114"/>
     </w:p>
     <w:p>
       <w:r>
@@ -44433,11 +44991,11 @@
       <w:pPr>
         <w:pStyle w:val="Heading3"/>
       </w:pPr>
-      <w:bookmarkStart w:id="114" w:name="_Toc316025609"/>
+      <w:bookmarkStart w:id="115" w:name="_Toc318197502"/>
       <w:r>
         <w:t>Z-Curve Functions</w:t>
       </w:r>
-      <w:bookmarkEnd w:id="114"/>
+      <w:bookmarkEnd w:id="115"/>
     </w:p>
     <w:p>
       <w:r>
@@ -44475,7 +45033,7 @@
                     <pic:cNvPicPr/>
                   </pic:nvPicPr>
                   <pic:blipFill>
-                    <a:blip r:embed="rId19"/>
+                    <a:blip r:embed="rId18"/>
                     <a:stretch>
                       <a:fillRect/>
                     </a:stretch>
@@ -44855,11 +45413,11 @@
       <w:pPr>
         <w:pStyle w:val="Heading3"/>
       </w:pPr>
-      <w:bookmarkStart w:id="115" w:name="_Toc316025610"/>
+      <w:bookmarkStart w:id="116" w:name="_Toc318197503"/>
       <w:r>
         <w:t>Poisson Processes</w:t>
       </w:r>
-      <w:bookmarkEnd w:id="115"/>
+      <w:bookmarkEnd w:id="116"/>
     </w:p>
     <w:p>
       <w:r>
@@ -45336,12 +45894,12 @@
       <w:pPr>
         <w:pStyle w:val="Heading3"/>
       </w:pPr>
-      <w:bookmarkStart w:id="116" w:name="_Toc316025611"/>
+      <w:bookmarkStart w:id="117" w:name="_Toc318197504"/>
       <w:r>
         <w:lastRenderedPageBreak/>
         <w:t>Selecting a Random Location in a Neighborhood</w:t>
       </w:r>
-      <w:bookmarkEnd w:id="116"/>
+      <w:bookmarkEnd w:id="117"/>
     </w:p>
     <w:p>
       <w:r>
@@ -45516,12 +46074,12 @@
       <w:pPr>
         <w:pStyle w:val="Heading1"/>
       </w:pPr>
-      <w:bookmarkStart w:id="117" w:name="_Toc316025612"/>
+      <w:bookmarkStart w:id="118" w:name="_Toc318197505"/>
       <w:r>
         <w:lastRenderedPageBreak/>
         <w:t>Appendices</w:t>
       </w:r>
-      <w:bookmarkEnd w:id="117"/>
+      <w:bookmarkEnd w:id="118"/>
     </w:p>
     <w:p/>
     <w:p>
@@ -45532,12 +46090,12 @@
           <w:numId w:val="25"/>
         </w:numPr>
       </w:pPr>
-      <w:bookmarkStart w:id="118" w:name="_Toc316025613"/>
+      <w:bookmarkStart w:id="119" w:name="_Toc318197506"/>
       <w:r>
         <w:lastRenderedPageBreak/>
         <w:t>Acronyms</w:t>
       </w:r>
-      <w:bookmarkEnd w:id="118"/>
+      <w:bookmarkEnd w:id="119"/>
     </w:p>
     <w:p>
       <w:pPr>
@@ -45801,8 +46359,6 @@
         <w:tab/>
         <w:t>Relationship Multiplier Function</w:t>
       </w:r>
-      <w:bookmarkStart w:id="119" w:name="_GoBack"/>
-      <w:bookmarkEnd w:id="119"/>
     </w:p>
     <w:p>
       <w:pPr>
@@ -45820,9 +46376,9 @@
       </w:r>
     </w:p>
     <w:sectPr>
-      <w:headerReference w:type="default" r:id="rId20"/>
-      <w:footerReference w:type="default" r:id="rId21"/>
-      <w:headerReference w:type="first" r:id="rId22"/>
+      <w:headerReference w:type="default" r:id="rId19"/>
+      <w:footerReference w:type="default" r:id="rId20"/>
+      <w:headerReference w:type="first" r:id="rId21"/>
       <w:pgSz w:w="12240" w:h="15840" w:code="1"/>
       <w:pgMar w:top="1080" w:right="1440" w:bottom="1080" w:left="1080" w:header="720" w:footer="720" w:gutter="0"/>
       <w:cols w:space="720"/>
@@ -45891,7 +46447,7 @@
         <w:rStyle w:val="PageNumber"/>
         <w:noProof/>
       </w:rPr>
-      <w:t>50</w:t>
+      <w:t>51</w:t>
     </w:r>
     <w:r>
       <w:rPr>
@@ -46067,7 +46623,15 @@
         </m:sSub>
       </m:oMath>
       <w:r>
-        <w:t xml:space="preserve"> were zero for some some topic </w:t>
+        <w:t xml:space="preserve"> were zero for some </w:t>
+      </w:r>
+      <w:proofErr w:type="spellStart"/>
+      <w:r>
+        <w:t>some</w:t>
+      </w:r>
+      <w:proofErr w:type="spellEnd"/>
+      <w:r>
+        <w:t xml:space="preserve"> topic </w:t>
       </w:r>
       <w:proofErr w:type="spellStart"/>
       <w:r>
@@ -53704,7 +54268,7 @@
 </file>
 
 <file path=customXml/itemProps1.xml><?xml version="1.0" encoding="utf-8"?>
-<ds:datastoreItem xmlns:ds="http://schemas.openxmlformats.org/officeDocument/2006/customXml" ds:itemID="{F4F1A2D0-56AE-42EB-B5AC-4CF6A702B0DB}">
+<ds:datastoreItem xmlns:ds="http://schemas.openxmlformats.org/officeDocument/2006/customXml" ds:itemID="{BEF5BC96-AFE8-465E-A443-7666848F1F77}">
   <ds:schemaRefs>
     <ds:schemaRef ds:uri="http://schemas.openxmlformats.org/officeDocument/2006/bibliography"/>
   </ds:schemaRefs>

</xml_diff>